<commit_message>
-consulta por tipoProducto -consulta por rucProveedor -metodo para registrar producto
</commit_message>
<xml_diff>
--- a/bd_system/consultas.docx
+++ b/bd_system/consultas.docx
@@ -9,170 +9,84 @@
     </w:p>
     <w:p>
       <w:r>
-        <w:t xml:space="preserve">SELECT </w:t>
-      </w:r>
-      <w:proofErr w:type="gramStart"/>
-      <w:r>
-        <w:t>p.codproductos</w:t>
-      </w:r>
-      <w:proofErr w:type="gramEnd"/>
-      <w:r>
-        <w:t xml:space="preserve">, </w:t>
-      </w:r>
-      <w:proofErr w:type="gramStart"/>
-      <w:r>
-        <w:t>p.nombre</w:t>
-      </w:r>
-      <w:proofErr w:type="gramEnd"/>
-      <w:r>
-        <w:t xml:space="preserve">_producto, </w:t>
-      </w:r>
-      <w:proofErr w:type="gramStart"/>
-      <w:r>
-        <w:t>p.tipo</w:t>
-      </w:r>
-      <w:proofErr w:type="gramEnd"/>
-      <w:r>
-        <w:t xml:space="preserve">_producto, </w:t>
-      </w:r>
-      <w:proofErr w:type="gramStart"/>
-      <w:r>
-        <w:t>p.fecha</w:t>
-      </w:r>
-      <w:proofErr w:type="gramEnd"/>
-      <w:r>
-        <w:t xml:space="preserve">_ingreso, </w:t>
-      </w:r>
-      <w:proofErr w:type="gramStart"/>
-      <w:r>
-        <w:t>p.cantidad</w:t>
-      </w:r>
-      <w:proofErr w:type="gramEnd"/>
-      <w:r>
-        <w:t xml:space="preserve">_producto, </w:t>
-      </w:r>
-      <w:proofErr w:type="gramStart"/>
-      <w:r>
-        <w:t>p.precio</w:t>
-      </w:r>
-      <w:proofErr w:type="gramEnd"/>
-      <w:r>
-        <w:t xml:space="preserve">, pro.ruc, </w:t>
-      </w:r>
-      <w:proofErr w:type="gramStart"/>
-      <w:r>
-        <w:t>pro.nombres</w:t>
-      </w:r>
-      <w:proofErr w:type="gramEnd"/>
-      <w:r>
-        <w:t xml:space="preserve">, </w:t>
-      </w:r>
-      <w:proofErr w:type="gramStart"/>
-      <w:r>
-        <w:t>u.idusuarios</w:t>
-      </w:r>
-      <w:proofErr w:type="gramEnd"/>
-      <w:r>
-        <w:t>,</w:t>
-      </w:r>
-      <w:proofErr w:type="gramStart"/>
-      <w:r>
-        <w:t>u.username</w:t>
-      </w:r>
-      <w:proofErr w:type="gramEnd"/>
-    </w:p>
-    <w:p>
-      <w:r>
-        <w:t>FROM bd_</w:t>
-      </w:r>
-      <w:proofErr w:type="gramStart"/>
-      <w:r>
-        <w:t>systema.productos</w:t>
-      </w:r>
-      <w:proofErr w:type="gramEnd"/>
-      <w:r>
-        <w:t xml:space="preserve"> p </w:t>
-      </w:r>
-    </w:p>
-    <w:p>
-      <w:r>
-        <w:t>INNER JOIN bd_</w:t>
-      </w:r>
-      <w:proofErr w:type="gramStart"/>
-      <w:r>
-        <w:t>systema.proveedor</w:t>
-      </w:r>
-      <w:proofErr w:type="gramEnd"/>
-      <w:r>
-        <w:t xml:space="preserve"> pro </w:t>
-      </w:r>
-    </w:p>
-    <w:p>
-      <w:r>
-        <w:t xml:space="preserve">on </w:t>
-      </w:r>
-      <w:proofErr w:type="gramStart"/>
-      <w:r>
-        <w:t>p.idusuarios</w:t>
-      </w:r>
-      <w:proofErr w:type="gramEnd"/>
-      <w:r>
-        <w:t xml:space="preserve"> = </w:t>
-      </w:r>
-      <w:proofErr w:type="gramStart"/>
-      <w:r>
-        <w:t>pro.idusuarios</w:t>
-      </w:r>
-      <w:proofErr w:type="gramEnd"/>
-      <w:r>
-        <w:t xml:space="preserve"> </w:t>
-      </w:r>
-    </w:p>
-    <w:p>
-      <w:r>
-        <w:t>INNER JOIN bd_</w:t>
-      </w:r>
-      <w:proofErr w:type="gramStart"/>
-      <w:r>
-        <w:t>systema.usuarios</w:t>
-      </w:r>
-      <w:proofErr w:type="gramEnd"/>
-      <w:r>
-        <w:t xml:space="preserve"> u </w:t>
-      </w:r>
-    </w:p>
-    <w:p>
-      <w:r>
-        <w:t xml:space="preserve">on </w:t>
-      </w:r>
-      <w:proofErr w:type="gramStart"/>
-      <w:r>
-        <w:t>p.idusuarios</w:t>
-      </w:r>
-      <w:proofErr w:type="gramEnd"/>
-      <w:r>
-        <w:t xml:space="preserve"> = </w:t>
-      </w:r>
-      <w:proofErr w:type="gramStart"/>
-      <w:r>
-        <w:t>u.idusuarios</w:t>
-      </w:r>
-      <w:proofErr w:type="gramEnd"/>
-    </w:p>
-    <w:p>
-      <w:r>
-        <w:t xml:space="preserve">ORDER BY </w:t>
-      </w:r>
-      <w:proofErr w:type="gramStart"/>
-      <w:r>
-        <w:t>p.tipo</w:t>
-      </w:r>
-      <w:proofErr w:type="gramEnd"/>
-      <w:r>
-        <w:t>_producto;</w:t>
+        <w:t>SELECT p.codproductos, p.nombre_producto, p.tipo_producto, p.fecha_ingreso, p.cantidad_producto, p.precio, pro.ruc, pro.nombres, u.idusuarios,u.username</w:t>
+      </w:r>
+    </w:p>
+    <w:p>
+      <w:r>
+        <w:t xml:space="preserve">FROM bd_systema.productos p </w:t>
+      </w:r>
+    </w:p>
+    <w:p>
+      <w:r>
+        <w:t xml:space="preserve">INNER JOIN bd_systema.proveedor pro </w:t>
+      </w:r>
+    </w:p>
+    <w:p>
+      <w:r>
+        <w:t xml:space="preserve">on p.idusuarios = pro.idusuarios </w:t>
+      </w:r>
+    </w:p>
+    <w:p>
+      <w:r>
+        <w:t xml:space="preserve">INNER JOIN bd_systema.usuarios u </w:t>
+      </w:r>
+    </w:p>
+    <w:p>
+      <w:r>
+        <w:t>on p.idusuarios = u.idusuarios</w:t>
+      </w:r>
+    </w:p>
+    <w:p>
+      <w:r>
+        <w:t>ORDER BY p.tipo_producto;</w:t>
       </w:r>
     </w:p>
     <w:p/>
+    <w:p>
+      <w:r>
+        <w:t xml:space="preserve">Consulta de producto por </w:t>
+      </w:r>
+      <w:r>
+        <w:t>rucproveedor</w:t>
+      </w:r>
+    </w:p>
+    <w:p/>
+    <w:p>
+      <w:r>
+        <w:t>SELECT p.codproductos, p.nombre_producto, p.tipo_producto, p.fecha_ingreso, p.cantidad_producto, p.precio, pro.ruc, pro.nombres, u.username</w:t>
+      </w:r>
+    </w:p>
+    <w:p>
+      <w:r>
+        <w:t xml:space="preserve">FROM bd_systema.productos p </w:t>
+      </w:r>
+    </w:p>
+    <w:p>
+      <w:r>
+        <w:t xml:space="preserve">INNER JOIN bd_systema.proveedor pro </w:t>
+      </w:r>
+    </w:p>
+    <w:p>
+      <w:r>
+        <w:t xml:space="preserve">on p.idusuarios = pro.idusuarios </w:t>
+      </w:r>
+    </w:p>
+    <w:p>
+      <w:r>
+        <w:t xml:space="preserve">INNER JOIN bd_systema.usuarios u </w:t>
+      </w:r>
+    </w:p>
+    <w:p>
+      <w:r>
+        <w:t>on p.idusuarios = u.idusuarios</w:t>
+      </w:r>
+    </w:p>
+    <w:p>
+      <w:r>
+        <w:t>ORDER BY pro.ruc;</w:t>
+      </w:r>
+    </w:p>
     <w:sectPr>
       <w:pgSz w:w="11906" w:h="16838"/>
       <w:pgMar w:top="1417" w:right="1701" w:bottom="1417" w:left="1701" w:header="708" w:footer="708" w:gutter="0"/>
@@ -583,6 +497,7 @@
   <w:style w:type="paragraph" w:default="1" w:styleId="Normal">
     <w:name w:val="Normal"/>
     <w:qFormat/>
+    <w:rsid w:val="008D7171"/>
   </w:style>
   <w:style w:type="paragraph" w:styleId="Ttulo1">
     <w:name w:val="heading 1"/>

</xml_diff>

<commit_message>
culminacion ventana registro producto
</commit_message>
<xml_diff>
--- a/bd_system/consultas.docx
+++ b/bd_system/consultas.docx
@@ -4,87 +4,546 @@
   <w:body>
     <w:p>
       <w:r>
-        <w:t>Consulta de producto por tipo_producto</w:t>
-      </w:r>
-    </w:p>
-    <w:p>
-      <w:r>
-        <w:t>SELECT p.codproductos, p.nombre_producto, p.tipo_producto, p.fecha_ingreso, p.cantidad_producto, p.precio, pro.ruc, pro.nombres, u.idusuarios,u.username</w:t>
-      </w:r>
-    </w:p>
-    <w:p>
-      <w:r>
-        <w:t xml:space="preserve">FROM bd_systema.productos p </w:t>
-      </w:r>
-    </w:p>
-    <w:p>
-      <w:r>
-        <w:t xml:space="preserve">INNER JOIN bd_systema.proveedor pro </w:t>
-      </w:r>
-    </w:p>
-    <w:p>
-      <w:r>
-        <w:t xml:space="preserve">on p.idusuarios = pro.idusuarios </w:t>
-      </w:r>
-    </w:p>
-    <w:p>
-      <w:r>
-        <w:t xml:space="preserve">INNER JOIN bd_systema.usuarios u </w:t>
-      </w:r>
-    </w:p>
-    <w:p>
-      <w:r>
-        <w:t>on p.idusuarios = u.idusuarios</w:t>
-      </w:r>
-    </w:p>
-    <w:p>
-      <w:r>
-        <w:t>ORDER BY p.tipo_producto;</w:t>
-      </w:r>
+        <w:t xml:space="preserve">Consulta de producto por </w:t>
+      </w:r>
+      <w:proofErr w:type="spellStart"/>
+      <w:r>
+        <w:t>tipo_producto</w:t>
+      </w:r>
+      <w:proofErr w:type="spellEnd"/>
+    </w:p>
+    <w:p>
+      <w:r>
+        <w:t xml:space="preserve">SELECT </w:t>
+      </w:r>
+      <w:proofErr w:type="spellStart"/>
+      <w:r>
+        <w:t>p.codproductos</w:t>
+      </w:r>
+      <w:proofErr w:type="spellEnd"/>
+      <w:r>
+        <w:t xml:space="preserve">, </w:t>
+      </w:r>
+      <w:proofErr w:type="spellStart"/>
+      <w:r>
+        <w:t>p.nombre_producto</w:t>
+      </w:r>
+      <w:proofErr w:type="spellEnd"/>
+      <w:r>
+        <w:t xml:space="preserve">, </w:t>
+      </w:r>
+      <w:proofErr w:type="spellStart"/>
+      <w:r>
+        <w:t>p.tipo_producto</w:t>
+      </w:r>
+      <w:proofErr w:type="spellEnd"/>
+      <w:r>
+        <w:t xml:space="preserve">, </w:t>
+      </w:r>
+      <w:proofErr w:type="spellStart"/>
+      <w:r>
+        <w:t>p.fecha_ingreso</w:t>
+      </w:r>
+      <w:proofErr w:type="spellEnd"/>
+      <w:r>
+        <w:t xml:space="preserve">, </w:t>
+      </w:r>
+      <w:proofErr w:type="spellStart"/>
+      <w:r>
+        <w:t>p.cantidad_producto</w:t>
+      </w:r>
+      <w:proofErr w:type="spellEnd"/>
+      <w:r>
+        <w:t xml:space="preserve">, </w:t>
+      </w:r>
+      <w:proofErr w:type="spellStart"/>
+      <w:r>
+        <w:t>p.precio</w:t>
+      </w:r>
+      <w:proofErr w:type="spellEnd"/>
+      <w:r>
+        <w:t xml:space="preserve">, </w:t>
+      </w:r>
+      <w:proofErr w:type="spellStart"/>
+      <w:r>
+        <w:t>pro.ruc</w:t>
+      </w:r>
+      <w:proofErr w:type="spellEnd"/>
+      <w:r>
+        <w:t xml:space="preserve">, </w:t>
+      </w:r>
+      <w:proofErr w:type="spellStart"/>
+      <w:r>
+        <w:t>pro.nombres,u.username</w:t>
+      </w:r>
+      <w:proofErr w:type="spellEnd"/>
+    </w:p>
+    <w:p>
+      <w:r>
+        <w:t xml:space="preserve">FROM </w:t>
+      </w:r>
+      <w:proofErr w:type="spellStart"/>
+      <w:r>
+        <w:t>bd_systema.productos</w:t>
+      </w:r>
+      <w:proofErr w:type="spellEnd"/>
+      <w:r>
+        <w:t xml:space="preserve"> p </w:t>
+      </w:r>
+    </w:p>
+    <w:p>
+      <w:r>
+        <w:t xml:space="preserve">INNER JOIN </w:t>
+      </w:r>
+      <w:proofErr w:type="spellStart"/>
+      <w:r>
+        <w:t>bd_systema.proveedor</w:t>
+      </w:r>
+      <w:proofErr w:type="spellEnd"/>
+      <w:r>
+        <w:t xml:space="preserve"> pro </w:t>
+      </w:r>
+    </w:p>
+    <w:p>
+      <w:proofErr w:type="spellStart"/>
+      <w:r>
+        <w:t>on</w:t>
+      </w:r>
+      <w:proofErr w:type="spellEnd"/>
+      <w:r>
+        <w:t xml:space="preserve"> </w:t>
+      </w:r>
+      <w:proofErr w:type="spellStart"/>
+      <w:r>
+        <w:t>p.idusuarios</w:t>
+      </w:r>
+      <w:proofErr w:type="spellEnd"/>
+      <w:r>
+        <w:t xml:space="preserve"> = </w:t>
+      </w:r>
+      <w:proofErr w:type="spellStart"/>
+      <w:r>
+        <w:t>pro.idusuarios</w:t>
+      </w:r>
+      <w:proofErr w:type="spellEnd"/>
+      <w:r>
+        <w:t xml:space="preserve"> </w:t>
+      </w:r>
+    </w:p>
+    <w:p>
+      <w:r>
+        <w:t xml:space="preserve">INNER JOIN </w:t>
+      </w:r>
+      <w:proofErr w:type="spellStart"/>
+      <w:r>
+        <w:t>bd_systema.usuarios</w:t>
+      </w:r>
+      <w:proofErr w:type="spellEnd"/>
+      <w:r>
+        <w:t xml:space="preserve"> u </w:t>
+      </w:r>
+    </w:p>
+    <w:p>
+      <w:proofErr w:type="spellStart"/>
+      <w:r>
+        <w:t>on</w:t>
+      </w:r>
+      <w:proofErr w:type="spellEnd"/>
+      <w:r>
+        <w:t xml:space="preserve"> </w:t>
+      </w:r>
+      <w:proofErr w:type="spellStart"/>
+      <w:r>
+        <w:t>p.idusuarios</w:t>
+      </w:r>
+      <w:proofErr w:type="spellEnd"/>
+      <w:r>
+        <w:t xml:space="preserve"> = </w:t>
+      </w:r>
+      <w:proofErr w:type="spellStart"/>
+      <w:r>
+        <w:t>u.idusuarios</w:t>
+      </w:r>
+      <w:proofErr w:type="spellEnd"/>
+    </w:p>
+    <w:p>
+      <w:r>
+        <w:t xml:space="preserve">ORDER BY </w:t>
+      </w:r>
+      <w:proofErr w:type="spellStart"/>
+      <w:r>
+        <w:t>p.tipo_producto</w:t>
+      </w:r>
+      <w:proofErr w:type="spellEnd"/>
+      <w:r>
+        <w:t>;</w:t>
+      </w:r>
+    </w:p>
+    <w:p>
+      <w:r>
+        <w:t xml:space="preserve">Consulta de producto por </w:t>
+      </w:r>
+      <w:proofErr w:type="spellStart"/>
+      <w:r>
+        <w:t>rucproveedor</w:t>
+      </w:r>
+      <w:proofErr w:type="spellEnd"/>
     </w:p>
     <w:p/>
     <w:p>
       <w:r>
-        <w:t xml:space="preserve">Consulta de producto por </w:t>
-      </w:r>
-      <w:r>
-        <w:t>rucproveedor</w:t>
+        <w:t xml:space="preserve">SELECT </w:t>
+      </w:r>
+      <w:proofErr w:type="spellStart"/>
+      <w:r>
+        <w:t>p.codproductos</w:t>
+      </w:r>
+      <w:proofErr w:type="spellEnd"/>
+      <w:r>
+        <w:t xml:space="preserve">, </w:t>
+      </w:r>
+      <w:proofErr w:type="spellStart"/>
+      <w:r>
+        <w:t>p.nombre_producto</w:t>
+      </w:r>
+      <w:proofErr w:type="spellEnd"/>
+      <w:r>
+        <w:t xml:space="preserve">, </w:t>
+      </w:r>
+      <w:proofErr w:type="spellStart"/>
+      <w:r>
+        <w:t>p.tipo_producto</w:t>
+      </w:r>
+      <w:proofErr w:type="spellEnd"/>
+      <w:r>
+        <w:t xml:space="preserve">, </w:t>
+      </w:r>
+      <w:proofErr w:type="spellStart"/>
+      <w:r>
+        <w:t>p.fecha_ingreso</w:t>
+      </w:r>
+      <w:proofErr w:type="spellEnd"/>
+      <w:r>
+        <w:t xml:space="preserve">, </w:t>
+      </w:r>
+      <w:proofErr w:type="spellStart"/>
+      <w:r>
+        <w:t>p.cantidad_producto</w:t>
+      </w:r>
+      <w:proofErr w:type="spellEnd"/>
+      <w:r>
+        <w:t xml:space="preserve">, </w:t>
+      </w:r>
+      <w:proofErr w:type="spellStart"/>
+      <w:r>
+        <w:t>p.precio</w:t>
+      </w:r>
+      <w:proofErr w:type="spellEnd"/>
+      <w:r>
+        <w:t xml:space="preserve">, </w:t>
+      </w:r>
+      <w:proofErr w:type="spellStart"/>
+      <w:r>
+        <w:t>pro.ruc</w:t>
+      </w:r>
+      <w:proofErr w:type="spellEnd"/>
+      <w:r>
+        <w:t xml:space="preserve">, </w:t>
+      </w:r>
+      <w:proofErr w:type="spellStart"/>
+      <w:r>
+        <w:t>pro.nombres</w:t>
+      </w:r>
+      <w:proofErr w:type="spellEnd"/>
+      <w:r>
+        <w:t xml:space="preserve">, </w:t>
+      </w:r>
+      <w:proofErr w:type="spellStart"/>
+      <w:r>
+        <w:t>u.username</w:t>
+      </w:r>
+      <w:proofErr w:type="spellEnd"/>
+    </w:p>
+    <w:p>
+      <w:r>
+        <w:t xml:space="preserve">FROM </w:t>
+      </w:r>
+      <w:proofErr w:type="spellStart"/>
+      <w:r>
+        <w:t>bd_systema.productos</w:t>
+      </w:r>
+      <w:proofErr w:type="spellEnd"/>
+      <w:r>
+        <w:t xml:space="preserve"> p </w:t>
+      </w:r>
+    </w:p>
+    <w:p>
+      <w:r>
+        <w:t xml:space="preserve">INNER JOIN </w:t>
+      </w:r>
+      <w:proofErr w:type="spellStart"/>
+      <w:r>
+        <w:t>bd_systema.proveedor</w:t>
+      </w:r>
+      <w:proofErr w:type="spellEnd"/>
+      <w:r>
+        <w:t xml:space="preserve"> pro </w:t>
+      </w:r>
+    </w:p>
+    <w:p>
+      <w:proofErr w:type="spellStart"/>
+      <w:r>
+        <w:t>on</w:t>
+      </w:r>
+      <w:proofErr w:type="spellEnd"/>
+      <w:r>
+        <w:t xml:space="preserve"> </w:t>
+      </w:r>
+      <w:proofErr w:type="spellStart"/>
+      <w:r>
+        <w:t>p.idusuarios</w:t>
+      </w:r>
+      <w:proofErr w:type="spellEnd"/>
+      <w:r>
+        <w:t xml:space="preserve"> = </w:t>
+      </w:r>
+      <w:proofErr w:type="spellStart"/>
+      <w:r>
+        <w:t>pro.idusuarios</w:t>
+      </w:r>
+      <w:proofErr w:type="spellEnd"/>
+      <w:r>
+        <w:t xml:space="preserve"> </w:t>
+      </w:r>
+    </w:p>
+    <w:p>
+      <w:r>
+        <w:t xml:space="preserve">INNER JOIN </w:t>
+      </w:r>
+      <w:proofErr w:type="spellStart"/>
+      <w:r>
+        <w:t>bd_systema.usuarios</w:t>
+      </w:r>
+      <w:proofErr w:type="spellEnd"/>
+      <w:r>
+        <w:t xml:space="preserve"> u </w:t>
+      </w:r>
+    </w:p>
+    <w:p>
+      <w:proofErr w:type="spellStart"/>
+      <w:r>
+        <w:t>on</w:t>
+      </w:r>
+      <w:proofErr w:type="spellEnd"/>
+      <w:r>
+        <w:t xml:space="preserve"> </w:t>
+      </w:r>
+      <w:proofErr w:type="spellStart"/>
+      <w:r>
+        <w:t>p.idusuarios</w:t>
+      </w:r>
+      <w:proofErr w:type="spellEnd"/>
+      <w:r>
+        <w:t xml:space="preserve"> = </w:t>
+      </w:r>
+      <w:proofErr w:type="spellStart"/>
+      <w:r>
+        <w:t>u.idusuarios</w:t>
+      </w:r>
+      <w:proofErr w:type="spellEnd"/>
+    </w:p>
+    <w:p>
+      <w:r>
+        <w:t xml:space="preserve">ORDER BY </w:t>
+      </w:r>
+      <w:proofErr w:type="spellStart"/>
+      <w:r>
+        <w:t>pro.ruc</w:t>
+      </w:r>
+      <w:proofErr w:type="spellEnd"/>
+      <w:r>
+        <w:t>;</w:t>
       </w:r>
     </w:p>
     <w:p/>
     <w:p>
       <w:r>
-        <w:t>SELECT p.codproductos, p.nombre_producto, p.tipo_producto, p.fecha_ingreso, p.cantidad_producto, p.precio, pro.ruc, pro.nombres, u.username</w:t>
-      </w:r>
-    </w:p>
-    <w:p>
-      <w:r>
-        <w:t xml:space="preserve">FROM bd_systema.productos p </w:t>
-      </w:r>
-    </w:p>
-    <w:p>
-      <w:r>
-        <w:t xml:space="preserve">INNER JOIN bd_systema.proveedor pro </w:t>
-      </w:r>
-    </w:p>
-    <w:p>
-      <w:r>
-        <w:t xml:space="preserve">on p.idusuarios = pro.idusuarios </w:t>
-      </w:r>
-    </w:p>
-    <w:p>
-      <w:r>
-        <w:t xml:space="preserve">INNER JOIN bd_systema.usuarios u </w:t>
-      </w:r>
-    </w:p>
-    <w:p>
-      <w:r>
-        <w:t>on p.idusuarios = u.idusuarios</w:t>
-      </w:r>
-    </w:p>
-    <w:p>
-      <w:r>
-        <w:t>ORDER BY pro.ruc;</w:t>
+        <w:t xml:space="preserve">SELECT </w:t>
+      </w:r>
+      <w:proofErr w:type="spellStart"/>
+      <w:r>
+        <w:t>p.codproductos</w:t>
+      </w:r>
+      <w:proofErr w:type="spellEnd"/>
+      <w:r>
+        <w:t xml:space="preserve">, </w:t>
+      </w:r>
+      <w:proofErr w:type="spellStart"/>
+      <w:r>
+        <w:t>p.nombre_producto</w:t>
+      </w:r>
+      <w:proofErr w:type="spellEnd"/>
+      <w:r>
+        <w:t xml:space="preserve">, </w:t>
+      </w:r>
+      <w:proofErr w:type="spellStart"/>
+      <w:r>
+        <w:t>p.tipo_producto</w:t>
+      </w:r>
+      <w:proofErr w:type="spellEnd"/>
+      <w:r>
+        <w:t xml:space="preserve">, </w:t>
+      </w:r>
+      <w:proofErr w:type="spellStart"/>
+      <w:r>
+        <w:t>p.fecha_ingreso</w:t>
+      </w:r>
+      <w:proofErr w:type="spellEnd"/>
+      <w:r>
+        <w:t xml:space="preserve">, </w:t>
+      </w:r>
+      <w:proofErr w:type="spellStart"/>
+      <w:r>
+        <w:t>p.cantidad_producto</w:t>
+      </w:r>
+      <w:proofErr w:type="spellEnd"/>
+      <w:r>
+        <w:t xml:space="preserve">, </w:t>
+      </w:r>
+      <w:proofErr w:type="spellStart"/>
+      <w:r>
+        <w:t>p.precio</w:t>
+      </w:r>
+      <w:proofErr w:type="spellEnd"/>
+      <w:r>
+        <w:t xml:space="preserve">, </w:t>
+      </w:r>
+      <w:proofErr w:type="spellStart"/>
+      <w:r>
+        <w:t>pro.ruc</w:t>
+      </w:r>
+      <w:proofErr w:type="spellEnd"/>
+      <w:r>
+        <w:t xml:space="preserve">, </w:t>
+      </w:r>
+      <w:proofErr w:type="spellStart"/>
+      <w:r>
+        <w:t>pro.nombres</w:t>
+      </w:r>
+      <w:proofErr w:type="spellEnd"/>
+      <w:r>
+        <w:t xml:space="preserve">, </w:t>
+      </w:r>
+      <w:proofErr w:type="spellStart"/>
+      <w:r>
+        <w:t>pro.idProveedor</w:t>
+      </w:r>
+      <w:proofErr w:type="spellEnd"/>
+      <w:r>
+        <w:t xml:space="preserve">, </w:t>
+      </w:r>
+      <w:proofErr w:type="spellStart"/>
+      <w:r>
+        <w:t>u.username</w:t>
+      </w:r>
+      <w:proofErr w:type="spellEnd"/>
+    </w:p>
+    <w:p>
+      <w:r>
+        <w:t xml:space="preserve">FROM </w:t>
+      </w:r>
+      <w:proofErr w:type="spellStart"/>
+      <w:r>
+        <w:t>bd_systema.productos</w:t>
+      </w:r>
+      <w:proofErr w:type="spellEnd"/>
+      <w:r>
+        <w:t xml:space="preserve"> p </w:t>
+      </w:r>
+    </w:p>
+    <w:p>
+      <w:r>
+        <w:t xml:space="preserve">INNER JOIN </w:t>
+      </w:r>
+      <w:proofErr w:type="spellStart"/>
+      <w:r>
+        <w:t>bd_systema.proveedor</w:t>
+      </w:r>
+      <w:proofErr w:type="spellEnd"/>
+      <w:r>
+        <w:t xml:space="preserve"> pro </w:t>
+      </w:r>
+    </w:p>
+    <w:p>
+      <w:proofErr w:type="spellStart"/>
+      <w:r>
+        <w:t>on</w:t>
+      </w:r>
+      <w:proofErr w:type="spellEnd"/>
+      <w:r>
+        <w:t xml:space="preserve"> </w:t>
+      </w:r>
+      <w:proofErr w:type="spellStart"/>
+      <w:r>
+        <w:t>p.idProveedor</w:t>
+      </w:r>
+      <w:proofErr w:type="spellEnd"/>
+      <w:r>
+        <w:t xml:space="preserve"> = </w:t>
+      </w:r>
+      <w:proofErr w:type="spellStart"/>
+      <w:r>
+        <w:t>pro.idProveedor</w:t>
+      </w:r>
+      <w:proofErr w:type="spellEnd"/>
+    </w:p>
+    <w:p>
+      <w:r>
+        <w:t xml:space="preserve">INNER JOIN </w:t>
+      </w:r>
+      <w:proofErr w:type="spellStart"/>
+      <w:r>
+        <w:t>bd_systema.usuarios</w:t>
+      </w:r>
+      <w:proofErr w:type="spellEnd"/>
+      <w:r>
+        <w:t xml:space="preserve"> u </w:t>
+      </w:r>
+    </w:p>
+    <w:p>
+      <w:proofErr w:type="spellStart"/>
+      <w:r>
+        <w:t>on</w:t>
+      </w:r>
+      <w:proofErr w:type="spellEnd"/>
+      <w:r>
+        <w:t xml:space="preserve"> </w:t>
+      </w:r>
+      <w:proofErr w:type="spellStart"/>
+      <w:r>
+        <w:t>p.idusuarios</w:t>
+      </w:r>
+      <w:proofErr w:type="spellEnd"/>
+      <w:r>
+        <w:t xml:space="preserve"> = </w:t>
+      </w:r>
+      <w:proofErr w:type="spellStart"/>
+      <w:r>
+        <w:t>u.idusuarios</w:t>
+      </w:r>
+      <w:proofErr w:type="spellEnd"/>
+    </w:p>
+    <w:p>
+      <w:r>
+        <w:t xml:space="preserve">ORDER BY </w:t>
+      </w:r>
+      <w:proofErr w:type="spellStart"/>
+      <w:r>
+        <w:t>pro.ruc</w:t>
+      </w:r>
+      <w:proofErr w:type="spellEnd"/>
+      <w:r>
+        <w:t>;</w:t>
       </w:r>
     </w:p>
     <w:sectPr>

</xml_diff>

<commit_message>
culminacion ventana edicion productos
</commit_message>
<xml_diff>
--- a/bd_system/consultas.docx
+++ b/bd_system/consultas.docx
@@ -17,50 +17,74 @@
         <w:t xml:space="preserve">SELECT </w:t>
       </w:r>
       <w:proofErr w:type="spellStart"/>
+      <w:proofErr w:type="gramStart"/>
       <w:r>
         <w:t>p.codproductos</w:t>
       </w:r>
       <w:proofErr w:type="spellEnd"/>
-      <w:r>
-        <w:t xml:space="preserve">, </w:t>
-      </w:r>
-      <w:proofErr w:type="spellStart"/>
-      <w:r>
-        <w:t>p.nombre_producto</w:t>
-      </w:r>
-      <w:proofErr w:type="spellEnd"/>
-      <w:r>
-        <w:t xml:space="preserve">, </w:t>
-      </w:r>
-      <w:proofErr w:type="spellStart"/>
-      <w:r>
-        <w:t>p.tipo_producto</w:t>
-      </w:r>
-      <w:proofErr w:type="spellEnd"/>
-      <w:r>
-        <w:t xml:space="preserve">, </w:t>
-      </w:r>
-      <w:proofErr w:type="spellStart"/>
-      <w:r>
-        <w:t>p.fecha_ingreso</w:t>
-      </w:r>
-      <w:proofErr w:type="spellEnd"/>
-      <w:r>
-        <w:t xml:space="preserve">, </w:t>
-      </w:r>
-      <w:proofErr w:type="spellStart"/>
-      <w:r>
-        <w:t>p.cantidad_producto</w:t>
-      </w:r>
-      <w:proofErr w:type="spellEnd"/>
-      <w:r>
-        <w:t xml:space="preserve">, </w:t>
-      </w:r>
-      <w:proofErr w:type="spellStart"/>
+      <w:proofErr w:type="gramEnd"/>
+      <w:r>
+        <w:t xml:space="preserve">, </w:t>
+      </w:r>
+      <w:proofErr w:type="spellStart"/>
+      <w:proofErr w:type="gramStart"/>
+      <w:r>
+        <w:t>p.nombre</w:t>
+      </w:r>
+      <w:proofErr w:type="gramEnd"/>
+      <w:r>
+        <w:t>_producto</w:t>
+      </w:r>
+      <w:proofErr w:type="spellEnd"/>
+      <w:r>
+        <w:t xml:space="preserve">, </w:t>
+      </w:r>
+      <w:proofErr w:type="spellStart"/>
+      <w:proofErr w:type="gramStart"/>
+      <w:r>
+        <w:t>p.tipo</w:t>
+      </w:r>
+      <w:proofErr w:type="gramEnd"/>
+      <w:r>
+        <w:t>_producto</w:t>
+      </w:r>
+      <w:proofErr w:type="spellEnd"/>
+      <w:r>
+        <w:t xml:space="preserve">, </w:t>
+      </w:r>
+      <w:proofErr w:type="spellStart"/>
+      <w:proofErr w:type="gramStart"/>
+      <w:r>
+        <w:t>p.fecha</w:t>
+      </w:r>
+      <w:proofErr w:type="gramEnd"/>
+      <w:r>
+        <w:t>_ingreso</w:t>
+      </w:r>
+      <w:proofErr w:type="spellEnd"/>
+      <w:r>
+        <w:t xml:space="preserve">, </w:t>
+      </w:r>
+      <w:proofErr w:type="spellStart"/>
+      <w:proofErr w:type="gramStart"/>
+      <w:r>
+        <w:t>p.cantidad</w:t>
+      </w:r>
+      <w:proofErr w:type="gramEnd"/>
+      <w:r>
+        <w:t>_producto</w:t>
+      </w:r>
+      <w:proofErr w:type="spellEnd"/>
+      <w:r>
+        <w:t xml:space="preserve">, </w:t>
+      </w:r>
+      <w:proofErr w:type="spellStart"/>
+      <w:proofErr w:type="gramStart"/>
       <w:r>
         <w:t>p.precio</w:t>
       </w:r>
       <w:proofErr w:type="spellEnd"/>
+      <w:proofErr w:type="gramEnd"/>
       <w:r>
         <w:t xml:space="preserve">, </w:t>
       </w:r>
@@ -73,10 +97,20 @@
         <w:t xml:space="preserve">, </w:t>
       </w:r>
       <w:proofErr w:type="spellStart"/>
-      <w:r>
-        <w:t>pro.nombres,u.username</w:t>
-      </w:r>
-      <w:proofErr w:type="spellEnd"/>
+      <w:proofErr w:type="gramStart"/>
+      <w:r>
+        <w:t>pro.nombres</w:t>
+      </w:r>
+      <w:proofErr w:type="gramEnd"/>
+      <w:r>
+        <w:t>,</w:t>
+      </w:r>
+      <w:proofErr w:type="gramStart"/>
+      <w:r>
+        <w:t>u.username</w:t>
+      </w:r>
+      <w:proofErr w:type="spellEnd"/>
+      <w:proofErr w:type="gramEnd"/>
     </w:p>
     <w:p>
       <w:r>
@@ -84,9 +118,14 @@
       </w:r>
       <w:proofErr w:type="spellStart"/>
       <w:r>
-        <w:t>bd_systema.productos</w:t>
-      </w:r>
-      <w:proofErr w:type="spellEnd"/>
+        <w:t>bd_</w:t>
+      </w:r>
+      <w:proofErr w:type="gramStart"/>
+      <w:r>
+        <w:t>systema.productos</w:t>
+      </w:r>
+      <w:proofErr w:type="spellEnd"/>
+      <w:proofErr w:type="gramEnd"/>
       <w:r>
         <w:t xml:space="preserve"> p </w:t>
       </w:r>
@@ -97,9 +136,14 @@
       </w:r>
       <w:proofErr w:type="spellStart"/>
       <w:r>
-        <w:t>bd_systema.proveedor</w:t>
-      </w:r>
-      <w:proofErr w:type="spellEnd"/>
+        <w:t>bd_</w:t>
+      </w:r>
+      <w:proofErr w:type="gramStart"/>
+      <w:r>
+        <w:t>systema.proveedor</w:t>
+      </w:r>
+      <w:proofErr w:type="spellEnd"/>
+      <w:proofErr w:type="gramEnd"/>
       <w:r>
         <w:t xml:space="preserve"> pro </w:t>
       </w:r>
@@ -114,18 +158,22 @@
         <w:t xml:space="preserve"> </w:t>
       </w:r>
       <w:proofErr w:type="spellStart"/>
+      <w:proofErr w:type="gramStart"/>
       <w:r>
         <w:t>p.idusuarios</w:t>
       </w:r>
       <w:proofErr w:type="spellEnd"/>
+      <w:proofErr w:type="gramEnd"/>
       <w:r>
         <w:t xml:space="preserve"> = </w:t>
       </w:r>
       <w:proofErr w:type="spellStart"/>
+      <w:proofErr w:type="gramStart"/>
       <w:r>
         <w:t>pro.idusuarios</w:t>
       </w:r>
       <w:proofErr w:type="spellEnd"/>
+      <w:proofErr w:type="gramEnd"/>
       <w:r>
         <w:t xml:space="preserve"> </w:t>
       </w:r>
@@ -136,9 +184,14 @@
       </w:r>
       <w:proofErr w:type="spellStart"/>
       <w:r>
-        <w:t>bd_systema.usuarios</w:t>
-      </w:r>
-      <w:proofErr w:type="spellEnd"/>
+        <w:t>bd_</w:t>
+      </w:r>
+      <w:proofErr w:type="gramStart"/>
+      <w:r>
+        <w:t>systema.usuarios</w:t>
+      </w:r>
+      <w:proofErr w:type="spellEnd"/>
+      <w:proofErr w:type="gramEnd"/>
       <w:r>
         <w:t xml:space="preserve"> u </w:t>
       </w:r>
@@ -153,26 +206,35 @@
         <w:t xml:space="preserve"> </w:t>
       </w:r>
       <w:proofErr w:type="spellStart"/>
+      <w:proofErr w:type="gramStart"/>
       <w:r>
         <w:t>p.idusuarios</w:t>
       </w:r>
       <w:proofErr w:type="spellEnd"/>
+      <w:proofErr w:type="gramEnd"/>
       <w:r>
         <w:t xml:space="preserve"> = </w:t>
       </w:r>
       <w:proofErr w:type="spellStart"/>
+      <w:proofErr w:type="gramStart"/>
       <w:r>
         <w:t>u.idusuarios</w:t>
       </w:r>
       <w:proofErr w:type="spellEnd"/>
+      <w:proofErr w:type="gramEnd"/>
     </w:p>
     <w:p>
       <w:r>
         <w:t xml:space="preserve">ORDER BY </w:t>
       </w:r>
       <w:proofErr w:type="spellStart"/>
-      <w:r>
-        <w:t>p.tipo_producto</w:t>
+      <w:proofErr w:type="gramStart"/>
+      <w:r>
+        <w:t>p.tipo</w:t>
+      </w:r>
+      <w:proofErr w:type="gramEnd"/>
+      <w:r>
+        <w:t>_producto</w:t>
       </w:r>
       <w:proofErr w:type="spellEnd"/>
       <w:r>
@@ -195,50 +257,74 @@
         <w:t xml:space="preserve">SELECT </w:t>
       </w:r>
       <w:proofErr w:type="spellStart"/>
+      <w:proofErr w:type="gramStart"/>
       <w:r>
         <w:t>p.codproductos</w:t>
       </w:r>
       <w:proofErr w:type="spellEnd"/>
-      <w:r>
-        <w:t xml:space="preserve">, </w:t>
-      </w:r>
-      <w:proofErr w:type="spellStart"/>
-      <w:r>
-        <w:t>p.nombre_producto</w:t>
-      </w:r>
-      <w:proofErr w:type="spellEnd"/>
-      <w:r>
-        <w:t xml:space="preserve">, </w:t>
-      </w:r>
-      <w:proofErr w:type="spellStart"/>
-      <w:r>
-        <w:t>p.tipo_producto</w:t>
-      </w:r>
-      <w:proofErr w:type="spellEnd"/>
-      <w:r>
-        <w:t xml:space="preserve">, </w:t>
-      </w:r>
-      <w:proofErr w:type="spellStart"/>
-      <w:r>
-        <w:t>p.fecha_ingreso</w:t>
-      </w:r>
-      <w:proofErr w:type="spellEnd"/>
-      <w:r>
-        <w:t xml:space="preserve">, </w:t>
-      </w:r>
-      <w:proofErr w:type="spellStart"/>
-      <w:r>
-        <w:t>p.cantidad_producto</w:t>
-      </w:r>
-      <w:proofErr w:type="spellEnd"/>
-      <w:r>
-        <w:t xml:space="preserve">, </w:t>
-      </w:r>
-      <w:proofErr w:type="spellStart"/>
+      <w:proofErr w:type="gramEnd"/>
+      <w:r>
+        <w:t xml:space="preserve">, </w:t>
+      </w:r>
+      <w:proofErr w:type="spellStart"/>
+      <w:proofErr w:type="gramStart"/>
+      <w:r>
+        <w:t>p.nombre</w:t>
+      </w:r>
+      <w:proofErr w:type="gramEnd"/>
+      <w:r>
+        <w:t>_producto</w:t>
+      </w:r>
+      <w:proofErr w:type="spellEnd"/>
+      <w:r>
+        <w:t xml:space="preserve">, </w:t>
+      </w:r>
+      <w:proofErr w:type="spellStart"/>
+      <w:proofErr w:type="gramStart"/>
+      <w:r>
+        <w:t>p.tipo</w:t>
+      </w:r>
+      <w:proofErr w:type="gramEnd"/>
+      <w:r>
+        <w:t>_producto</w:t>
+      </w:r>
+      <w:proofErr w:type="spellEnd"/>
+      <w:r>
+        <w:t xml:space="preserve">, </w:t>
+      </w:r>
+      <w:proofErr w:type="spellStart"/>
+      <w:proofErr w:type="gramStart"/>
+      <w:r>
+        <w:t>p.fecha</w:t>
+      </w:r>
+      <w:proofErr w:type="gramEnd"/>
+      <w:r>
+        <w:t>_ingreso</w:t>
+      </w:r>
+      <w:proofErr w:type="spellEnd"/>
+      <w:r>
+        <w:t xml:space="preserve">, </w:t>
+      </w:r>
+      <w:proofErr w:type="spellStart"/>
+      <w:proofErr w:type="gramStart"/>
+      <w:r>
+        <w:t>p.cantidad</w:t>
+      </w:r>
+      <w:proofErr w:type="gramEnd"/>
+      <w:r>
+        <w:t>_producto</w:t>
+      </w:r>
+      <w:proofErr w:type="spellEnd"/>
+      <w:r>
+        <w:t xml:space="preserve">, </w:t>
+      </w:r>
+      <w:proofErr w:type="spellStart"/>
+      <w:proofErr w:type="gramStart"/>
       <w:r>
         <w:t>p.precio</w:t>
       </w:r>
       <w:proofErr w:type="spellEnd"/>
+      <w:proofErr w:type="gramEnd"/>
       <w:r>
         <w:t xml:space="preserve">, </w:t>
       </w:r>
@@ -251,18 +337,22 @@
         <w:t xml:space="preserve">, </w:t>
       </w:r>
       <w:proofErr w:type="spellStart"/>
+      <w:proofErr w:type="gramStart"/>
       <w:r>
         <w:t>pro.nombres</w:t>
       </w:r>
       <w:proofErr w:type="spellEnd"/>
-      <w:r>
-        <w:t xml:space="preserve">, </w:t>
-      </w:r>
-      <w:proofErr w:type="spellStart"/>
+      <w:proofErr w:type="gramEnd"/>
+      <w:r>
+        <w:t xml:space="preserve">, </w:t>
+      </w:r>
+      <w:proofErr w:type="spellStart"/>
+      <w:proofErr w:type="gramStart"/>
       <w:r>
         <w:t>u.username</w:t>
       </w:r>
       <w:proofErr w:type="spellEnd"/>
+      <w:proofErr w:type="gramEnd"/>
     </w:p>
     <w:p>
       <w:r>
@@ -270,9 +360,14 @@
       </w:r>
       <w:proofErr w:type="spellStart"/>
       <w:r>
-        <w:t>bd_systema.productos</w:t>
-      </w:r>
-      <w:proofErr w:type="spellEnd"/>
+        <w:t>bd_</w:t>
+      </w:r>
+      <w:proofErr w:type="gramStart"/>
+      <w:r>
+        <w:t>systema.productos</w:t>
+      </w:r>
+      <w:proofErr w:type="spellEnd"/>
+      <w:proofErr w:type="gramEnd"/>
       <w:r>
         <w:t xml:space="preserve"> p </w:t>
       </w:r>
@@ -283,9 +378,14 @@
       </w:r>
       <w:proofErr w:type="spellStart"/>
       <w:r>
-        <w:t>bd_systema.proveedor</w:t>
-      </w:r>
-      <w:proofErr w:type="spellEnd"/>
+        <w:t>bd_</w:t>
+      </w:r>
+      <w:proofErr w:type="gramStart"/>
+      <w:r>
+        <w:t>systema.proveedor</w:t>
+      </w:r>
+      <w:proofErr w:type="spellEnd"/>
+      <w:proofErr w:type="gramEnd"/>
       <w:r>
         <w:t xml:space="preserve"> pro </w:t>
       </w:r>
@@ -300,18 +400,22 @@
         <w:t xml:space="preserve"> </w:t>
       </w:r>
       <w:proofErr w:type="spellStart"/>
+      <w:proofErr w:type="gramStart"/>
       <w:r>
         <w:t>p.idusuarios</w:t>
       </w:r>
       <w:proofErr w:type="spellEnd"/>
+      <w:proofErr w:type="gramEnd"/>
       <w:r>
         <w:t xml:space="preserve"> = </w:t>
       </w:r>
       <w:proofErr w:type="spellStart"/>
+      <w:proofErr w:type="gramStart"/>
       <w:r>
         <w:t>pro.idusuarios</w:t>
       </w:r>
       <w:proofErr w:type="spellEnd"/>
+      <w:proofErr w:type="gramEnd"/>
       <w:r>
         <w:t xml:space="preserve"> </w:t>
       </w:r>
@@ -322,9 +426,14 @@
       </w:r>
       <w:proofErr w:type="spellStart"/>
       <w:r>
-        <w:t>bd_systema.usuarios</w:t>
-      </w:r>
-      <w:proofErr w:type="spellEnd"/>
+        <w:t>bd_</w:t>
+      </w:r>
+      <w:proofErr w:type="gramStart"/>
+      <w:r>
+        <w:t>systema.usuarios</w:t>
+      </w:r>
+      <w:proofErr w:type="spellEnd"/>
+      <w:proofErr w:type="gramEnd"/>
       <w:r>
         <w:t xml:space="preserve"> u </w:t>
       </w:r>
@@ -339,18 +448,22 @@
         <w:t xml:space="preserve"> </w:t>
       </w:r>
       <w:proofErr w:type="spellStart"/>
+      <w:proofErr w:type="gramStart"/>
       <w:r>
         <w:t>p.idusuarios</w:t>
       </w:r>
       <w:proofErr w:type="spellEnd"/>
+      <w:proofErr w:type="gramEnd"/>
       <w:r>
         <w:t xml:space="preserve"> = </w:t>
       </w:r>
       <w:proofErr w:type="spellStart"/>
+      <w:proofErr w:type="gramStart"/>
       <w:r>
         <w:t>u.idusuarios</w:t>
       </w:r>
       <w:proofErr w:type="spellEnd"/>
+      <w:proofErr w:type="gramEnd"/>
     </w:p>
     <w:p>
       <w:r>
@@ -371,50 +484,74 @@
         <w:t xml:space="preserve">SELECT </w:t>
       </w:r>
       <w:proofErr w:type="spellStart"/>
+      <w:proofErr w:type="gramStart"/>
       <w:r>
         <w:t>p.codproductos</w:t>
       </w:r>
       <w:proofErr w:type="spellEnd"/>
-      <w:r>
-        <w:t xml:space="preserve">, </w:t>
-      </w:r>
-      <w:proofErr w:type="spellStart"/>
-      <w:r>
-        <w:t>p.nombre_producto</w:t>
-      </w:r>
-      <w:proofErr w:type="spellEnd"/>
-      <w:r>
-        <w:t xml:space="preserve">, </w:t>
-      </w:r>
-      <w:proofErr w:type="spellStart"/>
-      <w:r>
-        <w:t>p.tipo_producto</w:t>
-      </w:r>
-      <w:proofErr w:type="spellEnd"/>
-      <w:r>
-        <w:t xml:space="preserve">, </w:t>
-      </w:r>
-      <w:proofErr w:type="spellStart"/>
-      <w:r>
-        <w:t>p.fecha_ingreso</w:t>
-      </w:r>
-      <w:proofErr w:type="spellEnd"/>
-      <w:r>
-        <w:t xml:space="preserve">, </w:t>
-      </w:r>
-      <w:proofErr w:type="spellStart"/>
-      <w:r>
-        <w:t>p.cantidad_producto</w:t>
-      </w:r>
-      <w:proofErr w:type="spellEnd"/>
-      <w:r>
-        <w:t xml:space="preserve">, </w:t>
-      </w:r>
-      <w:proofErr w:type="spellStart"/>
+      <w:proofErr w:type="gramEnd"/>
+      <w:r>
+        <w:t xml:space="preserve">, </w:t>
+      </w:r>
+      <w:proofErr w:type="spellStart"/>
+      <w:proofErr w:type="gramStart"/>
+      <w:r>
+        <w:t>p.nombre</w:t>
+      </w:r>
+      <w:proofErr w:type="gramEnd"/>
+      <w:r>
+        <w:t>_producto</w:t>
+      </w:r>
+      <w:proofErr w:type="spellEnd"/>
+      <w:r>
+        <w:t xml:space="preserve">, </w:t>
+      </w:r>
+      <w:proofErr w:type="spellStart"/>
+      <w:proofErr w:type="gramStart"/>
+      <w:r>
+        <w:t>p.tipo</w:t>
+      </w:r>
+      <w:proofErr w:type="gramEnd"/>
+      <w:r>
+        <w:t>_producto</w:t>
+      </w:r>
+      <w:proofErr w:type="spellEnd"/>
+      <w:r>
+        <w:t xml:space="preserve">, </w:t>
+      </w:r>
+      <w:proofErr w:type="spellStart"/>
+      <w:proofErr w:type="gramStart"/>
+      <w:r>
+        <w:t>p.fecha</w:t>
+      </w:r>
+      <w:proofErr w:type="gramEnd"/>
+      <w:r>
+        <w:t>_ingreso</w:t>
+      </w:r>
+      <w:proofErr w:type="spellEnd"/>
+      <w:r>
+        <w:t xml:space="preserve">, </w:t>
+      </w:r>
+      <w:proofErr w:type="spellStart"/>
+      <w:proofErr w:type="gramStart"/>
+      <w:r>
+        <w:t>p.cantidad</w:t>
+      </w:r>
+      <w:proofErr w:type="gramEnd"/>
+      <w:r>
+        <w:t>_producto</w:t>
+      </w:r>
+      <w:proofErr w:type="spellEnd"/>
+      <w:r>
+        <w:t xml:space="preserve">, </w:t>
+      </w:r>
+      <w:proofErr w:type="spellStart"/>
+      <w:proofErr w:type="gramStart"/>
       <w:r>
         <w:t>p.precio</w:t>
       </w:r>
       <w:proofErr w:type="spellEnd"/>
+      <w:proofErr w:type="gramEnd"/>
       <w:r>
         <w:t xml:space="preserve">, </w:t>
       </w:r>
@@ -427,26 +564,32 @@
         <w:t xml:space="preserve">, </w:t>
       </w:r>
       <w:proofErr w:type="spellStart"/>
+      <w:proofErr w:type="gramStart"/>
       <w:r>
         <w:t>pro.nombres</w:t>
       </w:r>
       <w:proofErr w:type="spellEnd"/>
-      <w:r>
-        <w:t xml:space="preserve">, </w:t>
-      </w:r>
-      <w:proofErr w:type="spellStart"/>
+      <w:proofErr w:type="gramEnd"/>
+      <w:r>
+        <w:t xml:space="preserve">, </w:t>
+      </w:r>
+      <w:proofErr w:type="spellStart"/>
+      <w:proofErr w:type="gramStart"/>
       <w:r>
         <w:t>pro.idProveedor</w:t>
       </w:r>
       <w:proofErr w:type="spellEnd"/>
-      <w:r>
-        <w:t xml:space="preserve">, </w:t>
-      </w:r>
-      <w:proofErr w:type="spellStart"/>
+      <w:proofErr w:type="gramEnd"/>
+      <w:r>
+        <w:t xml:space="preserve">, </w:t>
+      </w:r>
+      <w:proofErr w:type="spellStart"/>
+      <w:proofErr w:type="gramStart"/>
       <w:r>
         <w:t>u.username</w:t>
       </w:r>
       <w:proofErr w:type="spellEnd"/>
+      <w:proofErr w:type="gramEnd"/>
     </w:p>
     <w:p>
       <w:r>
@@ -454,9 +597,14 @@
       </w:r>
       <w:proofErr w:type="spellStart"/>
       <w:r>
-        <w:t>bd_systema.productos</w:t>
-      </w:r>
-      <w:proofErr w:type="spellEnd"/>
+        <w:t>bd_</w:t>
+      </w:r>
+      <w:proofErr w:type="gramStart"/>
+      <w:r>
+        <w:t>systema.productos</w:t>
+      </w:r>
+      <w:proofErr w:type="spellEnd"/>
+      <w:proofErr w:type="gramEnd"/>
       <w:r>
         <w:t xml:space="preserve"> p </w:t>
       </w:r>
@@ -467,9 +615,14 @@
       </w:r>
       <w:proofErr w:type="spellStart"/>
       <w:r>
-        <w:t>bd_systema.proveedor</w:t>
-      </w:r>
-      <w:proofErr w:type="spellEnd"/>
+        <w:t>bd_</w:t>
+      </w:r>
+      <w:proofErr w:type="gramStart"/>
+      <w:r>
+        <w:t>systema.proveedor</w:t>
+      </w:r>
+      <w:proofErr w:type="spellEnd"/>
+      <w:proofErr w:type="gramEnd"/>
       <w:r>
         <w:t xml:space="preserve"> pro </w:t>
       </w:r>
@@ -484,18 +637,22 @@
         <w:t xml:space="preserve"> </w:t>
       </w:r>
       <w:proofErr w:type="spellStart"/>
+      <w:proofErr w:type="gramStart"/>
       <w:r>
         <w:t>p.idProveedor</w:t>
       </w:r>
       <w:proofErr w:type="spellEnd"/>
+      <w:proofErr w:type="gramEnd"/>
       <w:r>
         <w:t xml:space="preserve"> = </w:t>
       </w:r>
       <w:proofErr w:type="spellStart"/>
+      <w:proofErr w:type="gramStart"/>
       <w:r>
         <w:t>pro.idProveedor</w:t>
       </w:r>
       <w:proofErr w:type="spellEnd"/>
+      <w:proofErr w:type="gramEnd"/>
     </w:p>
     <w:p>
       <w:r>
@@ -503,9 +660,14 @@
       </w:r>
       <w:proofErr w:type="spellStart"/>
       <w:r>
-        <w:t>bd_systema.usuarios</w:t>
-      </w:r>
-      <w:proofErr w:type="spellEnd"/>
+        <w:t>bd_</w:t>
+      </w:r>
+      <w:proofErr w:type="gramStart"/>
+      <w:r>
+        <w:t>systema.usuarios</w:t>
+      </w:r>
+      <w:proofErr w:type="spellEnd"/>
+      <w:proofErr w:type="gramEnd"/>
       <w:r>
         <w:t xml:space="preserve"> u </w:t>
       </w:r>
@@ -520,18 +682,22 @@
         <w:t xml:space="preserve"> </w:t>
       </w:r>
       <w:proofErr w:type="spellStart"/>
+      <w:proofErr w:type="gramStart"/>
       <w:r>
         <w:t>p.idusuarios</w:t>
       </w:r>
       <w:proofErr w:type="spellEnd"/>
+      <w:proofErr w:type="gramEnd"/>
       <w:r>
         <w:t xml:space="preserve"> = </w:t>
       </w:r>
       <w:proofErr w:type="spellStart"/>
+      <w:proofErr w:type="gramStart"/>
       <w:r>
         <w:t>u.idusuarios</w:t>
       </w:r>
       <w:proofErr w:type="spellEnd"/>
+      <w:proofErr w:type="gramEnd"/>
     </w:p>
     <w:p>
       <w:r>
@@ -542,6 +708,287 @@
         <w:t>pro.ruc</w:t>
       </w:r>
       <w:proofErr w:type="spellEnd"/>
+      <w:r>
+        <w:t>;</w:t>
+      </w:r>
+    </w:p>
+    <w:p/>
+    <w:p/>
+    <w:p/>
+    <w:p/>
+    <w:p>
+      <w:r>
+        <w:lastRenderedPageBreak/>
+        <w:t xml:space="preserve">SELECT </w:t>
+      </w:r>
+      <w:proofErr w:type="spellStart"/>
+      <w:proofErr w:type="gramStart"/>
+      <w:r>
+        <w:t>p.codproductos</w:t>
+      </w:r>
+      <w:proofErr w:type="spellEnd"/>
+      <w:proofErr w:type="gramEnd"/>
+      <w:r>
+        <w:t xml:space="preserve">, </w:t>
+      </w:r>
+      <w:proofErr w:type="spellStart"/>
+      <w:proofErr w:type="gramStart"/>
+      <w:r>
+        <w:t>p.nombre</w:t>
+      </w:r>
+      <w:proofErr w:type="gramEnd"/>
+      <w:r>
+        <w:t>_producto</w:t>
+      </w:r>
+      <w:proofErr w:type="spellEnd"/>
+      <w:r>
+        <w:t xml:space="preserve">, </w:t>
+      </w:r>
+      <w:proofErr w:type="spellStart"/>
+      <w:proofErr w:type="gramStart"/>
+      <w:r>
+        <w:t>p.detalle</w:t>
+      </w:r>
+      <w:proofErr w:type="gramEnd"/>
+      <w:r>
+        <w:t>_producto</w:t>
+      </w:r>
+      <w:proofErr w:type="spellEnd"/>
+      <w:r>
+        <w:t xml:space="preserve">, </w:t>
+      </w:r>
+      <w:proofErr w:type="spellStart"/>
+      <w:proofErr w:type="gramStart"/>
+      <w:r>
+        <w:t>p.tipo</w:t>
+      </w:r>
+      <w:proofErr w:type="gramEnd"/>
+      <w:r>
+        <w:t>_producto</w:t>
+      </w:r>
+      <w:proofErr w:type="spellEnd"/>
+      <w:r>
+        <w:t xml:space="preserve">, </w:t>
+      </w:r>
+      <w:proofErr w:type="spellStart"/>
+      <w:proofErr w:type="gramStart"/>
+      <w:r>
+        <w:t>p.fecha</w:t>
+      </w:r>
+      <w:proofErr w:type="gramEnd"/>
+      <w:r>
+        <w:t>_ingreso</w:t>
+      </w:r>
+      <w:proofErr w:type="spellEnd"/>
+      <w:r>
+        <w:t xml:space="preserve">, </w:t>
+      </w:r>
+      <w:proofErr w:type="spellStart"/>
+      <w:proofErr w:type="gramStart"/>
+      <w:r>
+        <w:t>p.fecha</w:t>
+      </w:r>
+      <w:proofErr w:type="gramEnd"/>
+      <w:r>
+        <w:t>_Actualizacion</w:t>
+      </w:r>
+      <w:proofErr w:type="spellEnd"/>
+      <w:r>
+        <w:t xml:space="preserve">, </w:t>
+      </w:r>
+      <w:proofErr w:type="spellStart"/>
+      <w:proofErr w:type="gramStart"/>
+      <w:r>
+        <w:t>p.precio</w:t>
+      </w:r>
+      <w:proofErr w:type="spellEnd"/>
+      <w:proofErr w:type="gramEnd"/>
+      <w:r>
+        <w:t xml:space="preserve">, </w:t>
+      </w:r>
+      <w:proofErr w:type="spellStart"/>
+      <w:r>
+        <w:t>p.iva</w:t>
+      </w:r>
+      <w:proofErr w:type="spellEnd"/>
+      <w:r>
+        <w:t xml:space="preserve">, </w:t>
+      </w:r>
+      <w:proofErr w:type="spellStart"/>
+      <w:r>
+        <w:t>pro.ruc</w:t>
+      </w:r>
+      <w:proofErr w:type="spellEnd"/>
+      <w:r>
+        <w:t xml:space="preserve">, </w:t>
+      </w:r>
+      <w:proofErr w:type="spellStart"/>
+      <w:proofErr w:type="gramStart"/>
+      <w:r>
+        <w:t>pro.nombres</w:t>
+      </w:r>
+      <w:proofErr w:type="spellEnd"/>
+      <w:proofErr w:type="gramEnd"/>
+      <w:r>
+        <w:t xml:space="preserve">, </w:t>
+      </w:r>
+      <w:proofErr w:type="spellStart"/>
+      <w:proofErr w:type="gramStart"/>
+      <w:r>
+        <w:t>pro.apellidos</w:t>
+      </w:r>
+      <w:proofErr w:type="spellEnd"/>
+      <w:proofErr w:type="gramEnd"/>
+      <w:r>
+        <w:t xml:space="preserve">, </w:t>
+      </w:r>
+      <w:proofErr w:type="spellStart"/>
+      <w:proofErr w:type="gramStart"/>
+      <w:r>
+        <w:t>pro.idProveedor</w:t>
+      </w:r>
+      <w:proofErr w:type="spellEnd"/>
+      <w:proofErr w:type="gramEnd"/>
+      <w:r>
+        <w:t xml:space="preserve">, </w:t>
+      </w:r>
+      <w:proofErr w:type="spellStart"/>
+      <w:proofErr w:type="gramStart"/>
+      <w:r>
+        <w:t>u.username</w:t>
+      </w:r>
+      <w:proofErr w:type="spellEnd"/>
+      <w:proofErr w:type="gramEnd"/>
+      <w:r>
+        <w:t xml:space="preserve">, </w:t>
+      </w:r>
+      <w:proofErr w:type="spellStart"/>
+      <w:proofErr w:type="gramStart"/>
+      <w:r>
+        <w:t>u.idusuarios</w:t>
+      </w:r>
+      <w:proofErr w:type="spellEnd"/>
+      <w:proofErr w:type="gramEnd"/>
+    </w:p>
+    <w:p>
+      <w:r>
+        <w:t xml:space="preserve">FROM </w:t>
+      </w:r>
+      <w:proofErr w:type="spellStart"/>
+      <w:r>
+        <w:t>bd_</w:t>
+      </w:r>
+      <w:proofErr w:type="gramStart"/>
+      <w:r>
+        <w:t>systema.productos</w:t>
+      </w:r>
+      <w:proofErr w:type="spellEnd"/>
+      <w:proofErr w:type="gramEnd"/>
+      <w:r>
+        <w:t xml:space="preserve"> p </w:t>
+      </w:r>
+    </w:p>
+    <w:p>
+      <w:r>
+        <w:t xml:space="preserve">INNER JOIN </w:t>
+      </w:r>
+      <w:proofErr w:type="spellStart"/>
+      <w:r>
+        <w:t>bd_</w:t>
+      </w:r>
+      <w:proofErr w:type="gramStart"/>
+      <w:r>
+        <w:t>systema.proveedor</w:t>
+      </w:r>
+      <w:proofErr w:type="spellEnd"/>
+      <w:proofErr w:type="gramEnd"/>
+      <w:r>
+        <w:t xml:space="preserve"> pro </w:t>
+      </w:r>
+    </w:p>
+    <w:p>
+      <w:proofErr w:type="spellStart"/>
+      <w:r>
+        <w:t>on</w:t>
+      </w:r>
+      <w:proofErr w:type="spellEnd"/>
+      <w:r>
+        <w:t xml:space="preserve"> </w:t>
+      </w:r>
+      <w:proofErr w:type="spellStart"/>
+      <w:proofErr w:type="gramStart"/>
+      <w:r>
+        <w:t>p.idProveedor</w:t>
+      </w:r>
+      <w:proofErr w:type="spellEnd"/>
+      <w:proofErr w:type="gramEnd"/>
+      <w:r>
+        <w:t xml:space="preserve"> = </w:t>
+      </w:r>
+      <w:proofErr w:type="spellStart"/>
+      <w:proofErr w:type="gramStart"/>
+      <w:r>
+        <w:t>pro.idProveedor</w:t>
+      </w:r>
+      <w:proofErr w:type="spellEnd"/>
+      <w:proofErr w:type="gramEnd"/>
+    </w:p>
+    <w:p>
+      <w:r>
+        <w:t xml:space="preserve">INNER JOIN </w:t>
+      </w:r>
+      <w:proofErr w:type="spellStart"/>
+      <w:r>
+        <w:t>bd_</w:t>
+      </w:r>
+      <w:proofErr w:type="gramStart"/>
+      <w:r>
+        <w:t>systema.usuarios</w:t>
+      </w:r>
+      <w:proofErr w:type="spellEnd"/>
+      <w:proofErr w:type="gramEnd"/>
+      <w:r>
+        <w:t xml:space="preserve"> u </w:t>
+      </w:r>
+    </w:p>
+    <w:p>
+      <w:proofErr w:type="spellStart"/>
+      <w:r>
+        <w:t>on</w:t>
+      </w:r>
+      <w:proofErr w:type="spellEnd"/>
+      <w:r>
+        <w:t xml:space="preserve"> </w:t>
+      </w:r>
+      <w:proofErr w:type="spellStart"/>
+      <w:proofErr w:type="gramStart"/>
+      <w:r>
+        <w:t>p.idusuarios</w:t>
+      </w:r>
+      <w:proofErr w:type="spellEnd"/>
+      <w:proofErr w:type="gramEnd"/>
+      <w:r>
+        <w:t xml:space="preserve"> = </w:t>
+      </w:r>
+      <w:proofErr w:type="spellStart"/>
+      <w:proofErr w:type="gramStart"/>
+      <w:r>
+        <w:t>u.idusuarios</w:t>
+      </w:r>
+      <w:proofErr w:type="spellEnd"/>
+      <w:proofErr w:type="gramEnd"/>
+    </w:p>
+    <w:p>
+      <w:r>
+        <w:t xml:space="preserve">ORDER BY </w:t>
+      </w:r>
+      <w:proofErr w:type="spellStart"/>
+      <w:proofErr w:type="gramStart"/>
+      <w:r>
+        <w:t>p.codproductos</w:t>
+      </w:r>
+      <w:proofErr w:type="spellEnd"/>
+      <w:proofErr w:type="gramEnd"/>
       <w:r>
         <w:t>;</w:t>
       </w:r>

</xml_diff>

<commit_message>
culminado ventana aprobar compra
</commit_message>
<xml_diff>
--- a/bd_system/consultas.docx
+++ b/bd_system/consultas.docx
@@ -855,6 +855,226 @@
         <w:t xml:space="preserve"> LIMIT 1";</w:t>
       </w:r>
     </w:p>
+    <w:p/>
+    <w:p>
+      <w:r>
+        <w:t>Consultar un producto en el inventario por estado</w:t>
+      </w:r>
+    </w:p>
+    <w:p>
+      <w:r>
+        <w:t xml:space="preserve">SELECT </w:t>
+      </w:r>
+      <w:proofErr w:type="spellStart"/>
+      <w:r>
+        <w:t>i.codproductos</w:t>
+      </w:r>
+      <w:proofErr w:type="spellEnd"/>
+      <w:r>
+        <w:t xml:space="preserve">, </w:t>
+      </w:r>
+      <w:proofErr w:type="spellStart"/>
+      <w:r>
+        <w:t>i.detalle</w:t>
+      </w:r>
+      <w:proofErr w:type="spellEnd"/>
+      <w:r>
+        <w:t xml:space="preserve">, </w:t>
+      </w:r>
+      <w:proofErr w:type="spellStart"/>
+      <w:r>
+        <w:t>i.estado</w:t>
+      </w:r>
+      <w:proofErr w:type="spellEnd"/>
+      <w:r>
+        <w:t xml:space="preserve">, </w:t>
+      </w:r>
+      <w:proofErr w:type="spellStart"/>
+      <w:r>
+        <w:t>i.fecha_registro</w:t>
+      </w:r>
+      <w:proofErr w:type="spellEnd"/>
+      <w:r>
+        <w:t xml:space="preserve">, </w:t>
+      </w:r>
+      <w:proofErr w:type="spellStart"/>
+      <w:r>
+        <w:t>i.ingreso</w:t>
+      </w:r>
+      <w:proofErr w:type="spellEnd"/>
+      <w:r>
+        <w:t xml:space="preserve">, </w:t>
+      </w:r>
+      <w:proofErr w:type="spellStart"/>
+      <w:r>
+        <w:t>i.total</w:t>
+      </w:r>
+      <w:proofErr w:type="spellEnd"/>
+      <w:r>
+        <w:t xml:space="preserve">, </w:t>
+      </w:r>
+      <w:proofErr w:type="spellStart"/>
+      <w:r>
+        <w:t>u.username</w:t>
+      </w:r>
+      <w:proofErr w:type="spellEnd"/>
+      <w:r>
+        <w:t xml:space="preserve">,  </w:t>
+      </w:r>
+      <w:proofErr w:type="spellStart"/>
+      <w:r>
+        <w:t>pro.nombres</w:t>
+      </w:r>
+      <w:proofErr w:type="spellEnd"/>
+      <w:r>
+        <w:t xml:space="preserve">, </w:t>
+      </w:r>
+      <w:proofErr w:type="spellStart"/>
+      <w:r>
+        <w:t>p.nombre_producto</w:t>
+      </w:r>
+      <w:proofErr w:type="spellEnd"/>
+    </w:p>
+    <w:p>
+      <w:r>
+        <w:t xml:space="preserve">FROM </w:t>
+      </w:r>
+      <w:proofErr w:type="spellStart"/>
+      <w:r>
+        <w:t>bd_systema.inventario</w:t>
+      </w:r>
+      <w:proofErr w:type="spellEnd"/>
+      <w:r>
+        <w:t xml:space="preserve"> i</w:t>
+      </w:r>
+    </w:p>
+    <w:p>
+      <w:r>
+        <w:t xml:space="preserve">INNER JOIN </w:t>
+      </w:r>
+      <w:proofErr w:type="spellStart"/>
+      <w:r>
+        <w:t>bd_systema.usuarios</w:t>
+      </w:r>
+      <w:proofErr w:type="spellEnd"/>
+      <w:r>
+        <w:t xml:space="preserve"> u </w:t>
+      </w:r>
+    </w:p>
+    <w:p>
+      <w:proofErr w:type="spellStart"/>
+      <w:r>
+        <w:t>on</w:t>
+      </w:r>
+      <w:proofErr w:type="spellEnd"/>
+      <w:r>
+        <w:t xml:space="preserve"> </w:t>
+      </w:r>
+      <w:proofErr w:type="spellStart"/>
+      <w:r>
+        <w:t>i.idusuarios</w:t>
+      </w:r>
+      <w:proofErr w:type="spellEnd"/>
+      <w:r>
+        <w:t xml:space="preserve"> = </w:t>
+      </w:r>
+      <w:proofErr w:type="spellStart"/>
+      <w:r>
+        <w:t>u.idusuarios</w:t>
+      </w:r>
+      <w:proofErr w:type="spellEnd"/>
+    </w:p>
+    <w:p>
+      <w:r>
+        <w:t xml:space="preserve">INNER JOIN </w:t>
+      </w:r>
+      <w:proofErr w:type="spellStart"/>
+      <w:r>
+        <w:t>bd_systema.proveedor</w:t>
+      </w:r>
+      <w:proofErr w:type="spellEnd"/>
+      <w:r>
+        <w:t xml:space="preserve"> pro </w:t>
+      </w:r>
+    </w:p>
+    <w:p>
+      <w:proofErr w:type="spellStart"/>
+      <w:r>
+        <w:t>on</w:t>
+      </w:r>
+      <w:proofErr w:type="spellEnd"/>
+      <w:r>
+        <w:t xml:space="preserve"> </w:t>
+      </w:r>
+      <w:proofErr w:type="spellStart"/>
+      <w:r>
+        <w:t>i.idproveedor</w:t>
+      </w:r>
+      <w:proofErr w:type="spellEnd"/>
+      <w:r>
+        <w:t xml:space="preserve"> = </w:t>
+      </w:r>
+      <w:proofErr w:type="spellStart"/>
+      <w:r>
+        <w:t>pro.idProveedor</w:t>
+      </w:r>
+      <w:proofErr w:type="spellEnd"/>
+    </w:p>
+    <w:p>
+      <w:r>
+        <w:t xml:space="preserve">INNER JOIN </w:t>
+      </w:r>
+      <w:proofErr w:type="spellStart"/>
+      <w:r>
+        <w:t>bd_systema.productos</w:t>
+      </w:r>
+      <w:proofErr w:type="spellEnd"/>
+      <w:r>
+        <w:t xml:space="preserve"> p </w:t>
+      </w:r>
+    </w:p>
+    <w:p>
+      <w:proofErr w:type="spellStart"/>
+      <w:r>
+        <w:t>on</w:t>
+      </w:r>
+      <w:proofErr w:type="spellEnd"/>
+      <w:r>
+        <w:t xml:space="preserve"> </w:t>
+      </w:r>
+      <w:proofErr w:type="spellStart"/>
+      <w:r>
+        <w:t>i.codproductos</w:t>
+      </w:r>
+      <w:proofErr w:type="spellEnd"/>
+      <w:r>
+        <w:t xml:space="preserve"> = </w:t>
+      </w:r>
+      <w:proofErr w:type="spellStart"/>
+      <w:r>
+        <w:t>p.codproductos</w:t>
+      </w:r>
+      <w:proofErr w:type="spellEnd"/>
+    </w:p>
+    <w:p>
+      <w:proofErr w:type="spellStart"/>
+      <w:r>
+        <w:t>where</w:t>
+      </w:r>
+      <w:proofErr w:type="spellEnd"/>
+      <w:r>
+        <w:t xml:space="preserve"> </w:t>
+      </w:r>
+      <w:proofErr w:type="spellStart"/>
+      <w:r>
+        <w:t>i.estado</w:t>
+      </w:r>
+      <w:proofErr w:type="spellEnd"/>
+      <w:r>
+        <w:t xml:space="preserve"> = 'Ingresado';</w:t>
+      </w:r>
+    </w:p>
+    <w:p/>
     <w:sectPr>
       <w:pgSz w:w="11906" w:h="16838"/>
       <w:pgMar w:top="1417" w:right="1701" w:bottom="1417" w:left="1701" w:header="708" w:footer="708" w:gutter="0"/>

</xml_diff>

<commit_message>
culminacion ventana ingreso IngresarAnulacionCompra
</commit_message>
<xml_diff>
--- a/bd_system/consultas.docx
+++ b/bd_system/consultas.docx
@@ -1075,6 +1075,255 @@
       </w:r>
     </w:p>
     <w:p/>
+    <w:p/>
+    <w:p/>
+    <w:p/>
+    <w:p>
+      <w:r>
+        <w:lastRenderedPageBreak/>
+        <w:t>consulta de un producto del inventario por orden</w:t>
+      </w:r>
+      <w:r>
+        <w:t xml:space="preserve"> y fecha</w:t>
+      </w:r>
+    </w:p>
+    <w:p>
+      <w:r>
+        <w:t xml:space="preserve">SELECT </w:t>
+      </w:r>
+      <w:proofErr w:type="spellStart"/>
+      <w:r>
+        <w:t>i.codproductos</w:t>
+      </w:r>
+      <w:proofErr w:type="spellEnd"/>
+      <w:r>
+        <w:t xml:space="preserve">, </w:t>
+      </w:r>
+      <w:proofErr w:type="spellStart"/>
+      <w:r>
+        <w:t>i.orden</w:t>
+      </w:r>
+      <w:proofErr w:type="spellEnd"/>
+      <w:r>
+        <w:t xml:space="preserve">, </w:t>
+      </w:r>
+      <w:proofErr w:type="spellStart"/>
+      <w:r>
+        <w:t>i.observacion</w:t>
+      </w:r>
+      <w:proofErr w:type="spellEnd"/>
+      <w:r>
+        <w:t xml:space="preserve">, </w:t>
+      </w:r>
+      <w:proofErr w:type="spellStart"/>
+      <w:r>
+        <w:t>i.estado</w:t>
+      </w:r>
+      <w:proofErr w:type="spellEnd"/>
+      <w:r>
+        <w:t xml:space="preserve">, </w:t>
+      </w:r>
+      <w:proofErr w:type="spellStart"/>
+      <w:r>
+        <w:t>i.fecha_aprobacion</w:t>
+      </w:r>
+      <w:proofErr w:type="spellEnd"/>
+      <w:r>
+        <w:t xml:space="preserve">, </w:t>
+      </w:r>
+      <w:proofErr w:type="spellStart"/>
+      <w:r>
+        <w:t>i.ingreso</w:t>
+      </w:r>
+      <w:proofErr w:type="spellEnd"/>
+      <w:r>
+        <w:t xml:space="preserve">, </w:t>
+      </w:r>
+      <w:proofErr w:type="spellStart"/>
+      <w:r>
+        <w:t>i.total</w:t>
+      </w:r>
+      <w:proofErr w:type="spellEnd"/>
+      <w:r>
+        <w:t xml:space="preserve">, </w:t>
+      </w:r>
+      <w:proofErr w:type="spellStart"/>
+      <w:r>
+        <w:t>u.username</w:t>
+      </w:r>
+      <w:proofErr w:type="spellEnd"/>
+      <w:r>
+        <w:t xml:space="preserve">,  </w:t>
+      </w:r>
+      <w:proofErr w:type="spellStart"/>
+      <w:r>
+        <w:t>pro.nombres</w:t>
+      </w:r>
+      <w:proofErr w:type="spellEnd"/>
+      <w:r>
+        <w:t xml:space="preserve">, </w:t>
+      </w:r>
+      <w:proofErr w:type="spellStart"/>
+      <w:r>
+        <w:t>p.nombre_producto</w:t>
+      </w:r>
+      <w:proofErr w:type="spellEnd"/>
+    </w:p>
+    <w:p>
+      <w:r>
+        <w:t xml:space="preserve">FROM </w:t>
+      </w:r>
+      <w:proofErr w:type="spellStart"/>
+      <w:r>
+        <w:t>bd_systema.inventario</w:t>
+      </w:r>
+      <w:proofErr w:type="spellEnd"/>
+      <w:r>
+        <w:t xml:space="preserve"> i</w:t>
+      </w:r>
+    </w:p>
+    <w:p>
+      <w:r>
+        <w:t xml:space="preserve">INNER JOIN </w:t>
+      </w:r>
+      <w:proofErr w:type="spellStart"/>
+      <w:r>
+        <w:t>bd_systema.usuarios</w:t>
+      </w:r>
+      <w:proofErr w:type="spellEnd"/>
+      <w:r>
+        <w:t xml:space="preserve"> u </w:t>
+      </w:r>
+    </w:p>
+    <w:p>
+      <w:proofErr w:type="spellStart"/>
+      <w:r>
+        <w:t>on</w:t>
+      </w:r>
+      <w:proofErr w:type="spellEnd"/>
+      <w:r>
+        <w:t xml:space="preserve"> </w:t>
+      </w:r>
+      <w:proofErr w:type="spellStart"/>
+      <w:r>
+        <w:t>i.idusuarios</w:t>
+      </w:r>
+      <w:proofErr w:type="spellEnd"/>
+      <w:r>
+        <w:t xml:space="preserve"> = </w:t>
+      </w:r>
+      <w:proofErr w:type="spellStart"/>
+      <w:r>
+        <w:t>u.idusuarios</w:t>
+      </w:r>
+      <w:proofErr w:type="spellEnd"/>
+    </w:p>
+    <w:p>
+      <w:r>
+        <w:t xml:space="preserve">INNER JOIN </w:t>
+      </w:r>
+      <w:proofErr w:type="spellStart"/>
+      <w:r>
+        <w:t>bd_systema.proveedor</w:t>
+      </w:r>
+      <w:proofErr w:type="spellEnd"/>
+      <w:r>
+        <w:t xml:space="preserve"> pro </w:t>
+      </w:r>
+    </w:p>
+    <w:p>
+      <w:proofErr w:type="spellStart"/>
+      <w:r>
+        <w:t>on</w:t>
+      </w:r>
+      <w:proofErr w:type="spellEnd"/>
+      <w:r>
+        <w:t xml:space="preserve"> </w:t>
+      </w:r>
+      <w:proofErr w:type="spellStart"/>
+      <w:r>
+        <w:t>i.idproveedor</w:t>
+      </w:r>
+      <w:proofErr w:type="spellEnd"/>
+      <w:r>
+        <w:t xml:space="preserve"> = </w:t>
+      </w:r>
+      <w:proofErr w:type="spellStart"/>
+      <w:r>
+        <w:t>pro.idProveedor</w:t>
+      </w:r>
+      <w:proofErr w:type="spellEnd"/>
+    </w:p>
+    <w:p>
+      <w:r>
+        <w:t xml:space="preserve">INNER JOIN </w:t>
+      </w:r>
+      <w:proofErr w:type="spellStart"/>
+      <w:r>
+        <w:t>bd_systema.productos</w:t>
+      </w:r>
+      <w:proofErr w:type="spellEnd"/>
+      <w:r>
+        <w:t xml:space="preserve"> p </w:t>
+      </w:r>
+    </w:p>
+    <w:p>
+      <w:proofErr w:type="spellStart"/>
+      <w:r>
+        <w:t>on</w:t>
+      </w:r>
+      <w:proofErr w:type="spellEnd"/>
+      <w:r>
+        <w:t xml:space="preserve"> </w:t>
+      </w:r>
+      <w:proofErr w:type="spellStart"/>
+      <w:r>
+        <w:t>i.codproductos</w:t>
+      </w:r>
+      <w:proofErr w:type="spellEnd"/>
+      <w:r>
+        <w:t xml:space="preserve"> = </w:t>
+      </w:r>
+      <w:proofErr w:type="spellStart"/>
+      <w:r>
+        <w:t>p.codproductos</w:t>
+      </w:r>
+      <w:proofErr w:type="spellEnd"/>
+    </w:p>
+    <w:p>
+      <w:proofErr w:type="spellStart"/>
+      <w:r>
+        <w:t>where</w:t>
+      </w:r>
+      <w:proofErr w:type="spellEnd"/>
+      <w:r>
+        <w:t xml:space="preserve"> </w:t>
+      </w:r>
+      <w:proofErr w:type="spellStart"/>
+      <w:r>
+        <w:t>i.estado</w:t>
+      </w:r>
+      <w:proofErr w:type="spellEnd"/>
+      <w:r>
+        <w:t xml:space="preserve"> = 'procesado' and </w:t>
+      </w:r>
+      <w:proofErr w:type="spellStart"/>
+      <w:r>
+        <w:t>i.fecha_aprobacion</w:t>
+      </w:r>
+      <w:proofErr w:type="spellEnd"/>
+      <w:r>
+        <w:t xml:space="preserve"> = '2025-07-29' and </w:t>
+      </w:r>
+      <w:proofErr w:type="spellStart"/>
+      <w:r>
+        <w:t>i.orden</w:t>
+      </w:r>
+      <w:proofErr w:type="spellEnd"/>
+      <w:r>
+        <w:t xml:space="preserve"> = '1000200151244';</w:t>
+      </w:r>
+    </w:p>
     <w:sectPr>
       <w:pgSz w:w="11906" w:h="16838"/>
       <w:pgMar w:top="1417" w:right="1701" w:bottom="1417" w:left="1701" w:header="708" w:footer="708" w:gutter="0"/>

</xml_diff>

<commit_message>
guardando registro de ventana reportes
</commit_message>
<xml_diff>
--- a/bd_system/consultas.docx
+++ b/bd_system/consultas.docx
@@ -17,50 +17,74 @@
         <w:t xml:space="preserve">SELECT </w:t>
       </w:r>
       <w:proofErr w:type="spellStart"/>
+      <w:proofErr w:type="gramStart"/>
       <w:r>
         <w:t>p.codproductos</w:t>
       </w:r>
       <w:proofErr w:type="spellEnd"/>
-      <w:r>
-        <w:t xml:space="preserve">, </w:t>
-      </w:r>
-      <w:proofErr w:type="spellStart"/>
-      <w:r>
-        <w:t>p.nombre_producto</w:t>
-      </w:r>
-      <w:proofErr w:type="spellEnd"/>
-      <w:r>
-        <w:t xml:space="preserve">, </w:t>
-      </w:r>
-      <w:proofErr w:type="spellStart"/>
-      <w:r>
-        <w:t>p.tipo_producto</w:t>
-      </w:r>
-      <w:proofErr w:type="spellEnd"/>
-      <w:r>
-        <w:t xml:space="preserve">, </w:t>
-      </w:r>
-      <w:proofErr w:type="spellStart"/>
-      <w:r>
-        <w:t>p.fecha_ingreso</w:t>
-      </w:r>
-      <w:proofErr w:type="spellEnd"/>
-      <w:r>
-        <w:t xml:space="preserve">, </w:t>
-      </w:r>
-      <w:proofErr w:type="spellStart"/>
-      <w:r>
-        <w:t>p.cantidad_producto</w:t>
-      </w:r>
-      <w:proofErr w:type="spellEnd"/>
-      <w:r>
-        <w:t xml:space="preserve">, </w:t>
-      </w:r>
-      <w:proofErr w:type="spellStart"/>
+      <w:proofErr w:type="gramEnd"/>
+      <w:r>
+        <w:t xml:space="preserve">, </w:t>
+      </w:r>
+      <w:proofErr w:type="spellStart"/>
+      <w:proofErr w:type="gramStart"/>
+      <w:r>
+        <w:t>p.nombre</w:t>
+      </w:r>
+      <w:proofErr w:type="gramEnd"/>
+      <w:r>
+        <w:t>_producto</w:t>
+      </w:r>
+      <w:proofErr w:type="spellEnd"/>
+      <w:r>
+        <w:t xml:space="preserve">, </w:t>
+      </w:r>
+      <w:proofErr w:type="spellStart"/>
+      <w:proofErr w:type="gramStart"/>
+      <w:r>
+        <w:t>p.tipo</w:t>
+      </w:r>
+      <w:proofErr w:type="gramEnd"/>
+      <w:r>
+        <w:t>_producto</w:t>
+      </w:r>
+      <w:proofErr w:type="spellEnd"/>
+      <w:r>
+        <w:t xml:space="preserve">, </w:t>
+      </w:r>
+      <w:proofErr w:type="spellStart"/>
+      <w:proofErr w:type="gramStart"/>
+      <w:r>
+        <w:t>p.fecha</w:t>
+      </w:r>
+      <w:proofErr w:type="gramEnd"/>
+      <w:r>
+        <w:t>_ingreso</w:t>
+      </w:r>
+      <w:proofErr w:type="spellEnd"/>
+      <w:r>
+        <w:t xml:space="preserve">, </w:t>
+      </w:r>
+      <w:proofErr w:type="spellStart"/>
+      <w:proofErr w:type="gramStart"/>
+      <w:r>
+        <w:t>p.cantidad</w:t>
+      </w:r>
+      <w:proofErr w:type="gramEnd"/>
+      <w:r>
+        <w:t>_producto</w:t>
+      </w:r>
+      <w:proofErr w:type="spellEnd"/>
+      <w:r>
+        <w:t xml:space="preserve">, </w:t>
+      </w:r>
+      <w:proofErr w:type="spellStart"/>
+      <w:proofErr w:type="gramStart"/>
       <w:r>
         <w:t>p.precio</w:t>
       </w:r>
       <w:proofErr w:type="spellEnd"/>
+      <w:proofErr w:type="gramEnd"/>
       <w:r>
         <w:t xml:space="preserve">, </w:t>
       </w:r>
@@ -73,10 +97,20 @@
         <w:t xml:space="preserve">, </w:t>
       </w:r>
       <w:proofErr w:type="spellStart"/>
-      <w:r>
-        <w:t>pro.nombres,u.username</w:t>
-      </w:r>
-      <w:proofErr w:type="spellEnd"/>
+      <w:proofErr w:type="gramStart"/>
+      <w:r>
+        <w:t>pro.nombres</w:t>
+      </w:r>
+      <w:proofErr w:type="gramEnd"/>
+      <w:r>
+        <w:t>,</w:t>
+      </w:r>
+      <w:proofErr w:type="gramStart"/>
+      <w:r>
+        <w:t>u.username</w:t>
+      </w:r>
+      <w:proofErr w:type="spellEnd"/>
+      <w:proofErr w:type="gramEnd"/>
     </w:p>
     <w:p>
       <w:r>
@@ -84,9 +118,14 @@
       </w:r>
       <w:proofErr w:type="spellStart"/>
       <w:r>
-        <w:t>bd_systema.productos</w:t>
-      </w:r>
-      <w:proofErr w:type="spellEnd"/>
+        <w:t>bd_</w:t>
+      </w:r>
+      <w:proofErr w:type="gramStart"/>
+      <w:r>
+        <w:t>systema.productos</w:t>
+      </w:r>
+      <w:proofErr w:type="spellEnd"/>
+      <w:proofErr w:type="gramEnd"/>
       <w:r>
         <w:t xml:space="preserve"> p </w:t>
       </w:r>
@@ -97,9 +136,14 @@
       </w:r>
       <w:proofErr w:type="spellStart"/>
       <w:r>
-        <w:t>bd_systema.proveedor</w:t>
-      </w:r>
-      <w:proofErr w:type="spellEnd"/>
+        <w:t>bd_</w:t>
+      </w:r>
+      <w:proofErr w:type="gramStart"/>
+      <w:r>
+        <w:t>systema.proveedor</w:t>
+      </w:r>
+      <w:proofErr w:type="spellEnd"/>
+      <w:proofErr w:type="gramEnd"/>
       <w:r>
         <w:t xml:space="preserve"> pro </w:t>
       </w:r>
@@ -114,18 +158,22 @@
         <w:t xml:space="preserve"> </w:t>
       </w:r>
       <w:proofErr w:type="spellStart"/>
+      <w:proofErr w:type="gramStart"/>
       <w:r>
         <w:t>p.idusuarios</w:t>
       </w:r>
       <w:proofErr w:type="spellEnd"/>
+      <w:proofErr w:type="gramEnd"/>
       <w:r>
         <w:t xml:space="preserve"> = </w:t>
       </w:r>
       <w:proofErr w:type="spellStart"/>
+      <w:proofErr w:type="gramStart"/>
       <w:r>
         <w:t>pro.idusuarios</w:t>
       </w:r>
       <w:proofErr w:type="spellEnd"/>
+      <w:proofErr w:type="gramEnd"/>
       <w:r>
         <w:t xml:space="preserve"> </w:t>
       </w:r>
@@ -136,9 +184,14 @@
       </w:r>
       <w:proofErr w:type="spellStart"/>
       <w:r>
-        <w:t>bd_systema.usuarios</w:t>
-      </w:r>
-      <w:proofErr w:type="spellEnd"/>
+        <w:t>bd_</w:t>
+      </w:r>
+      <w:proofErr w:type="gramStart"/>
+      <w:r>
+        <w:t>systema.usuarios</w:t>
+      </w:r>
+      <w:proofErr w:type="spellEnd"/>
+      <w:proofErr w:type="gramEnd"/>
       <w:r>
         <w:t xml:space="preserve"> u </w:t>
       </w:r>
@@ -153,26 +206,35 @@
         <w:t xml:space="preserve"> </w:t>
       </w:r>
       <w:proofErr w:type="spellStart"/>
+      <w:proofErr w:type="gramStart"/>
       <w:r>
         <w:t>p.idusuarios</w:t>
       </w:r>
       <w:proofErr w:type="spellEnd"/>
+      <w:proofErr w:type="gramEnd"/>
       <w:r>
         <w:t xml:space="preserve"> = </w:t>
       </w:r>
       <w:proofErr w:type="spellStart"/>
+      <w:proofErr w:type="gramStart"/>
       <w:r>
         <w:t>u.idusuarios</w:t>
       </w:r>
       <w:proofErr w:type="spellEnd"/>
+      <w:proofErr w:type="gramEnd"/>
     </w:p>
     <w:p>
       <w:r>
         <w:t xml:space="preserve">ORDER BY </w:t>
       </w:r>
       <w:proofErr w:type="spellStart"/>
-      <w:r>
-        <w:t>p.tipo_producto</w:t>
+      <w:proofErr w:type="gramStart"/>
+      <w:r>
+        <w:t>p.tipo</w:t>
+      </w:r>
+      <w:proofErr w:type="gramEnd"/>
+      <w:r>
+        <w:t>_producto</w:t>
       </w:r>
       <w:proofErr w:type="spellEnd"/>
       <w:r>
@@ -195,50 +257,74 @@
         <w:t xml:space="preserve">SELECT </w:t>
       </w:r>
       <w:proofErr w:type="spellStart"/>
+      <w:proofErr w:type="gramStart"/>
       <w:r>
         <w:t>p.codproductos</w:t>
       </w:r>
       <w:proofErr w:type="spellEnd"/>
-      <w:r>
-        <w:t xml:space="preserve">, </w:t>
-      </w:r>
-      <w:proofErr w:type="spellStart"/>
-      <w:r>
-        <w:t>p.nombre_producto</w:t>
-      </w:r>
-      <w:proofErr w:type="spellEnd"/>
-      <w:r>
-        <w:t xml:space="preserve">, </w:t>
-      </w:r>
-      <w:proofErr w:type="spellStart"/>
-      <w:r>
-        <w:t>p.tipo_producto</w:t>
-      </w:r>
-      <w:proofErr w:type="spellEnd"/>
-      <w:r>
-        <w:t xml:space="preserve">, </w:t>
-      </w:r>
-      <w:proofErr w:type="spellStart"/>
-      <w:r>
-        <w:t>p.fecha_ingreso</w:t>
-      </w:r>
-      <w:proofErr w:type="spellEnd"/>
-      <w:r>
-        <w:t xml:space="preserve">, </w:t>
-      </w:r>
-      <w:proofErr w:type="spellStart"/>
-      <w:r>
-        <w:t>p.cantidad_producto</w:t>
-      </w:r>
-      <w:proofErr w:type="spellEnd"/>
-      <w:r>
-        <w:t xml:space="preserve">, </w:t>
-      </w:r>
-      <w:proofErr w:type="spellStart"/>
+      <w:proofErr w:type="gramEnd"/>
+      <w:r>
+        <w:t xml:space="preserve">, </w:t>
+      </w:r>
+      <w:proofErr w:type="spellStart"/>
+      <w:proofErr w:type="gramStart"/>
+      <w:r>
+        <w:t>p.nombre</w:t>
+      </w:r>
+      <w:proofErr w:type="gramEnd"/>
+      <w:r>
+        <w:t>_producto</w:t>
+      </w:r>
+      <w:proofErr w:type="spellEnd"/>
+      <w:r>
+        <w:t xml:space="preserve">, </w:t>
+      </w:r>
+      <w:proofErr w:type="spellStart"/>
+      <w:proofErr w:type="gramStart"/>
+      <w:r>
+        <w:t>p.tipo</w:t>
+      </w:r>
+      <w:proofErr w:type="gramEnd"/>
+      <w:r>
+        <w:t>_producto</w:t>
+      </w:r>
+      <w:proofErr w:type="spellEnd"/>
+      <w:r>
+        <w:t xml:space="preserve">, </w:t>
+      </w:r>
+      <w:proofErr w:type="spellStart"/>
+      <w:proofErr w:type="gramStart"/>
+      <w:r>
+        <w:t>p.fecha</w:t>
+      </w:r>
+      <w:proofErr w:type="gramEnd"/>
+      <w:r>
+        <w:t>_ingreso</w:t>
+      </w:r>
+      <w:proofErr w:type="spellEnd"/>
+      <w:r>
+        <w:t xml:space="preserve">, </w:t>
+      </w:r>
+      <w:proofErr w:type="spellStart"/>
+      <w:proofErr w:type="gramStart"/>
+      <w:r>
+        <w:t>p.cantidad</w:t>
+      </w:r>
+      <w:proofErr w:type="gramEnd"/>
+      <w:r>
+        <w:t>_producto</w:t>
+      </w:r>
+      <w:proofErr w:type="spellEnd"/>
+      <w:r>
+        <w:t xml:space="preserve">, </w:t>
+      </w:r>
+      <w:proofErr w:type="spellStart"/>
+      <w:proofErr w:type="gramStart"/>
       <w:r>
         <w:t>p.precio</w:t>
       </w:r>
       <w:proofErr w:type="spellEnd"/>
+      <w:proofErr w:type="gramEnd"/>
       <w:r>
         <w:t xml:space="preserve">, </w:t>
       </w:r>
@@ -251,18 +337,22 @@
         <w:t xml:space="preserve">, </w:t>
       </w:r>
       <w:proofErr w:type="spellStart"/>
+      <w:proofErr w:type="gramStart"/>
       <w:r>
         <w:t>pro.nombres</w:t>
       </w:r>
       <w:proofErr w:type="spellEnd"/>
-      <w:r>
-        <w:t xml:space="preserve">, </w:t>
-      </w:r>
-      <w:proofErr w:type="spellStart"/>
+      <w:proofErr w:type="gramEnd"/>
+      <w:r>
+        <w:t xml:space="preserve">, </w:t>
+      </w:r>
+      <w:proofErr w:type="spellStart"/>
+      <w:proofErr w:type="gramStart"/>
       <w:r>
         <w:t>u.username</w:t>
       </w:r>
       <w:proofErr w:type="spellEnd"/>
+      <w:proofErr w:type="gramEnd"/>
     </w:p>
     <w:p>
       <w:r>
@@ -270,9 +360,14 @@
       </w:r>
       <w:proofErr w:type="spellStart"/>
       <w:r>
-        <w:t>bd_systema.productos</w:t>
-      </w:r>
-      <w:proofErr w:type="spellEnd"/>
+        <w:t>bd_</w:t>
+      </w:r>
+      <w:proofErr w:type="gramStart"/>
+      <w:r>
+        <w:t>systema.productos</w:t>
+      </w:r>
+      <w:proofErr w:type="spellEnd"/>
+      <w:proofErr w:type="gramEnd"/>
       <w:r>
         <w:t xml:space="preserve"> p </w:t>
       </w:r>
@@ -283,9 +378,14 @@
       </w:r>
       <w:proofErr w:type="spellStart"/>
       <w:r>
-        <w:t>bd_systema.proveedor</w:t>
-      </w:r>
-      <w:proofErr w:type="spellEnd"/>
+        <w:t>bd_</w:t>
+      </w:r>
+      <w:proofErr w:type="gramStart"/>
+      <w:r>
+        <w:t>systema.proveedor</w:t>
+      </w:r>
+      <w:proofErr w:type="spellEnd"/>
+      <w:proofErr w:type="gramEnd"/>
       <w:r>
         <w:t xml:space="preserve"> pro </w:t>
       </w:r>
@@ -300,18 +400,22 @@
         <w:t xml:space="preserve"> </w:t>
       </w:r>
       <w:proofErr w:type="spellStart"/>
+      <w:proofErr w:type="gramStart"/>
       <w:r>
         <w:t>p.idusuarios</w:t>
       </w:r>
       <w:proofErr w:type="spellEnd"/>
+      <w:proofErr w:type="gramEnd"/>
       <w:r>
         <w:t xml:space="preserve"> = </w:t>
       </w:r>
       <w:proofErr w:type="spellStart"/>
+      <w:proofErr w:type="gramStart"/>
       <w:r>
         <w:t>pro.idusuarios</w:t>
       </w:r>
       <w:proofErr w:type="spellEnd"/>
+      <w:proofErr w:type="gramEnd"/>
       <w:r>
         <w:t xml:space="preserve"> </w:t>
       </w:r>
@@ -322,9 +426,14 @@
       </w:r>
       <w:proofErr w:type="spellStart"/>
       <w:r>
-        <w:t>bd_systema.usuarios</w:t>
-      </w:r>
-      <w:proofErr w:type="spellEnd"/>
+        <w:t>bd_</w:t>
+      </w:r>
+      <w:proofErr w:type="gramStart"/>
+      <w:r>
+        <w:t>systema.usuarios</w:t>
+      </w:r>
+      <w:proofErr w:type="spellEnd"/>
+      <w:proofErr w:type="gramEnd"/>
       <w:r>
         <w:t xml:space="preserve"> u </w:t>
       </w:r>
@@ -339,18 +448,22 @@
         <w:t xml:space="preserve"> </w:t>
       </w:r>
       <w:proofErr w:type="spellStart"/>
+      <w:proofErr w:type="gramStart"/>
       <w:r>
         <w:t>p.idusuarios</w:t>
       </w:r>
       <w:proofErr w:type="spellEnd"/>
+      <w:proofErr w:type="gramEnd"/>
       <w:r>
         <w:t xml:space="preserve"> = </w:t>
       </w:r>
       <w:proofErr w:type="spellStart"/>
+      <w:proofErr w:type="gramStart"/>
       <w:r>
         <w:t>u.idusuarios</w:t>
       </w:r>
       <w:proofErr w:type="spellEnd"/>
+      <w:proofErr w:type="gramEnd"/>
     </w:p>
     <w:p>
       <w:r>
@@ -371,50 +484,74 @@
         <w:t xml:space="preserve">SELECT </w:t>
       </w:r>
       <w:proofErr w:type="spellStart"/>
+      <w:proofErr w:type="gramStart"/>
       <w:r>
         <w:t>p.codproductos</w:t>
       </w:r>
       <w:proofErr w:type="spellEnd"/>
-      <w:r>
-        <w:t xml:space="preserve">, </w:t>
-      </w:r>
-      <w:proofErr w:type="spellStart"/>
-      <w:r>
-        <w:t>p.nombre_producto</w:t>
-      </w:r>
-      <w:proofErr w:type="spellEnd"/>
-      <w:r>
-        <w:t xml:space="preserve">, </w:t>
-      </w:r>
-      <w:proofErr w:type="spellStart"/>
-      <w:r>
-        <w:t>p.tipo_producto</w:t>
-      </w:r>
-      <w:proofErr w:type="spellEnd"/>
-      <w:r>
-        <w:t xml:space="preserve">, </w:t>
-      </w:r>
-      <w:proofErr w:type="spellStart"/>
-      <w:r>
-        <w:t>p.fecha_ingreso</w:t>
-      </w:r>
-      <w:proofErr w:type="spellEnd"/>
-      <w:r>
-        <w:t xml:space="preserve">, </w:t>
-      </w:r>
-      <w:proofErr w:type="spellStart"/>
-      <w:r>
-        <w:t>p.cantidad_producto</w:t>
-      </w:r>
-      <w:proofErr w:type="spellEnd"/>
-      <w:r>
-        <w:t xml:space="preserve">, </w:t>
-      </w:r>
-      <w:proofErr w:type="spellStart"/>
+      <w:proofErr w:type="gramEnd"/>
+      <w:r>
+        <w:t xml:space="preserve">, </w:t>
+      </w:r>
+      <w:proofErr w:type="spellStart"/>
+      <w:proofErr w:type="gramStart"/>
+      <w:r>
+        <w:t>p.nombre</w:t>
+      </w:r>
+      <w:proofErr w:type="gramEnd"/>
+      <w:r>
+        <w:t>_producto</w:t>
+      </w:r>
+      <w:proofErr w:type="spellEnd"/>
+      <w:r>
+        <w:t xml:space="preserve">, </w:t>
+      </w:r>
+      <w:proofErr w:type="spellStart"/>
+      <w:proofErr w:type="gramStart"/>
+      <w:r>
+        <w:t>p.tipo</w:t>
+      </w:r>
+      <w:proofErr w:type="gramEnd"/>
+      <w:r>
+        <w:t>_producto</w:t>
+      </w:r>
+      <w:proofErr w:type="spellEnd"/>
+      <w:r>
+        <w:t xml:space="preserve">, </w:t>
+      </w:r>
+      <w:proofErr w:type="spellStart"/>
+      <w:proofErr w:type="gramStart"/>
+      <w:r>
+        <w:t>p.fecha</w:t>
+      </w:r>
+      <w:proofErr w:type="gramEnd"/>
+      <w:r>
+        <w:t>_ingreso</w:t>
+      </w:r>
+      <w:proofErr w:type="spellEnd"/>
+      <w:r>
+        <w:t xml:space="preserve">, </w:t>
+      </w:r>
+      <w:proofErr w:type="spellStart"/>
+      <w:proofErr w:type="gramStart"/>
+      <w:r>
+        <w:t>p.cantidad</w:t>
+      </w:r>
+      <w:proofErr w:type="gramEnd"/>
+      <w:r>
+        <w:t>_producto</w:t>
+      </w:r>
+      <w:proofErr w:type="spellEnd"/>
+      <w:r>
+        <w:t xml:space="preserve">, </w:t>
+      </w:r>
+      <w:proofErr w:type="spellStart"/>
+      <w:proofErr w:type="gramStart"/>
       <w:r>
         <w:t>p.precio</w:t>
       </w:r>
       <w:proofErr w:type="spellEnd"/>
+      <w:proofErr w:type="gramEnd"/>
       <w:r>
         <w:t xml:space="preserve">, </w:t>
       </w:r>
@@ -427,26 +564,32 @@
         <w:t xml:space="preserve">, </w:t>
       </w:r>
       <w:proofErr w:type="spellStart"/>
+      <w:proofErr w:type="gramStart"/>
       <w:r>
         <w:t>pro.nombres</w:t>
       </w:r>
       <w:proofErr w:type="spellEnd"/>
-      <w:r>
-        <w:t xml:space="preserve">, </w:t>
-      </w:r>
-      <w:proofErr w:type="spellStart"/>
+      <w:proofErr w:type="gramEnd"/>
+      <w:r>
+        <w:t xml:space="preserve">, </w:t>
+      </w:r>
+      <w:proofErr w:type="spellStart"/>
+      <w:proofErr w:type="gramStart"/>
       <w:r>
         <w:t>pro.idProveedor</w:t>
       </w:r>
       <w:proofErr w:type="spellEnd"/>
-      <w:r>
-        <w:t xml:space="preserve">, </w:t>
-      </w:r>
-      <w:proofErr w:type="spellStart"/>
+      <w:proofErr w:type="gramEnd"/>
+      <w:r>
+        <w:t xml:space="preserve">, </w:t>
+      </w:r>
+      <w:proofErr w:type="spellStart"/>
+      <w:proofErr w:type="gramStart"/>
       <w:r>
         <w:t>u.username</w:t>
       </w:r>
       <w:proofErr w:type="spellEnd"/>
+      <w:proofErr w:type="gramEnd"/>
     </w:p>
     <w:p>
       <w:r>
@@ -454,9 +597,14 @@
       </w:r>
       <w:proofErr w:type="spellStart"/>
       <w:r>
-        <w:t>bd_systema.productos</w:t>
-      </w:r>
-      <w:proofErr w:type="spellEnd"/>
+        <w:t>bd_</w:t>
+      </w:r>
+      <w:proofErr w:type="gramStart"/>
+      <w:r>
+        <w:t>systema.productos</w:t>
+      </w:r>
+      <w:proofErr w:type="spellEnd"/>
+      <w:proofErr w:type="gramEnd"/>
       <w:r>
         <w:t xml:space="preserve"> p </w:t>
       </w:r>
@@ -467,9 +615,14 @@
       </w:r>
       <w:proofErr w:type="spellStart"/>
       <w:r>
-        <w:t>bd_systema.proveedor</w:t>
-      </w:r>
-      <w:proofErr w:type="spellEnd"/>
+        <w:t>bd_</w:t>
+      </w:r>
+      <w:proofErr w:type="gramStart"/>
+      <w:r>
+        <w:t>systema.proveedor</w:t>
+      </w:r>
+      <w:proofErr w:type="spellEnd"/>
+      <w:proofErr w:type="gramEnd"/>
       <w:r>
         <w:t xml:space="preserve"> pro </w:t>
       </w:r>
@@ -484,18 +637,22 @@
         <w:t xml:space="preserve"> </w:t>
       </w:r>
       <w:proofErr w:type="spellStart"/>
+      <w:proofErr w:type="gramStart"/>
       <w:r>
         <w:t>p.idProveedor</w:t>
       </w:r>
       <w:proofErr w:type="spellEnd"/>
+      <w:proofErr w:type="gramEnd"/>
       <w:r>
         <w:t xml:space="preserve"> = </w:t>
       </w:r>
       <w:proofErr w:type="spellStart"/>
+      <w:proofErr w:type="gramStart"/>
       <w:r>
         <w:t>pro.idProveedor</w:t>
       </w:r>
       <w:proofErr w:type="spellEnd"/>
+      <w:proofErr w:type="gramEnd"/>
     </w:p>
     <w:p>
       <w:r>
@@ -503,9 +660,14 @@
       </w:r>
       <w:proofErr w:type="spellStart"/>
       <w:r>
-        <w:t>bd_systema.usuarios</w:t>
-      </w:r>
-      <w:proofErr w:type="spellEnd"/>
+        <w:t>bd_</w:t>
+      </w:r>
+      <w:proofErr w:type="gramStart"/>
+      <w:r>
+        <w:t>systema.usuarios</w:t>
+      </w:r>
+      <w:proofErr w:type="spellEnd"/>
+      <w:proofErr w:type="gramEnd"/>
       <w:r>
         <w:t xml:space="preserve"> u </w:t>
       </w:r>
@@ -520,18 +682,22 @@
         <w:t xml:space="preserve"> </w:t>
       </w:r>
       <w:proofErr w:type="spellStart"/>
+      <w:proofErr w:type="gramStart"/>
       <w:r>
         <w:t>p.idusuarios</w:t>
       </w:r>
       <w:proofErr w:type="spellEnd"/>
+      <w:proofErr w:type="gramEnd"/>
       <w:r>
         <w:t xml:space="preserve"> = </w:t>
       </w:r>
       <w:proofErr w:type="spellStart"/>
+      <w:proofErr w:type="gramStart"/>
       <w:r>
         <w:t>u.idusuarios</w:t>
       </w:r>
       <w:proofErr w:type="spellEnd"/>
+      <w:proofErr w:type="gramEnd"/>
     </w:p>
     <w:p>
       <w:r>
@@ -556,58 +722,87 @@
         <w:t xml:space="preserve">SELECT </w:t>
       </w:r>
       <w:proofErr w:type="spellStart"/>
+      <w:proofErr w:type="gramStart"/>
       <w:r>
         <w:t>p.codproductos</w:t>
       </w:r>
       <w:proofErr w:type="spellEnd"/>
-      <w:r>
-        <w:t xml:space="preserve">, </w:t>
-      </w:r>
-      <w:proofErr w:type="spellStart"/>
-      <w:r>
-        <w:t>p.nombre_producto</w:t>
-      </w:r>
-      <w:proofErr w:type="spellEnd"/>
-      <w:r>
-        <w:t xml:space="preserve">, </w:t>
-      </w:r>
-      <w:proofErr w:type="spellStart"/>
-      <w:r>
-        <w:t>p.detalle_producto</w:t>
-      </w:r>
-      <w:proofErr w:type="spellEnd"/>
-      <w:r>
-        <w:t xml:space="preserve">, </w:t>
-      </w:r>
-      <w:proofErr w:type="spellStart"/>
-      <w:r>
-        <w:t>p.tipo_producto</w:t>
-      </w:r>
-      <w:proofErr w:type="spellEnd"/>
-      <w:r>
-        <w:t xml:space="preserve">, </w:t>
-      </w:r>
-      <w:proofErr w:type="spellStart"/>
-      <w:r>
-        <w:t>p.fecha_ingreso</w:t>
-      </w:r>
-      <w:proofErr w:type="spellEnd"/>
-      <w:r>
-        <w:t xml:space="preserve">, </w:t>
-      </w:r>
-      <w:proofErr w:type="spellStart"/>
-      <w:r>
-        <w:t>p.fecha_Actualizacion</w:t>
-      </w:r>
-      <w:proofErr w:type="spellEnd"/>
-      <w:r>
-        <w:t xml:space="preserve">, </w:t>
-      </w:r>
-      <w:proofErr w:type="spellStart"/>
+      <w:proofErr w:type="gramEnd"/>
+      <w:r>
+        <w:t xml:space="preserve">, </w:t>
+      </w:r>
+      <w:proofErr w:type="spellStart"/>
+      <w:proofErr w:type="gramStart"/>
+      <w:r>
+        <w:t>p.nombre</w:t>
+      </w:r>
+      <w:proofErr w:type="gramEnd"/>
+      <w:r>
+        <w:t>_producto</w:t>
+      </w:r>
+      <w:proofErr w:type="spellEnd"/>
+      <w:r>
+        <w:t xml:space="preserve">, </w:t>
+      </w:r>
+      <w:proofErr w:type="spellStart"/>
+      <w:proofErr w:type="gramStart"/>
+      <w:r>
+        <w:t>p.detalle</w:t>
+      </w:r>
+      <w:proofErr w:type="gramEnd"/>
+      <w:r>
+        <w:t>_producto</w:t>
+      </w:r>
+      <w:proofErr w:type="spellEnd"/>
+      <w:r>
+        <w:t xml:space="preserve">, </w:t>
+      </w:r>
+      <w:proofErr w:type="spellStart"/>
+      <w:proofErr w:type="gramStart"/>
+      <w:r>
+        <w:t>p.tipo</w:t>
+      </w:r>
+      <w:proofErr w:type="gramEnd"/>
+      <w:r>
+        <w:t>_producto</w:t>
+      </w:r>
+      <w:proofErr w:type="spellEnd"/>
+      <w:r>
+        <w:t xml:space="preserve">, </w:t>
+      </w:r>
+      <w:proofErr w:type="spellStart"/>
+      <w:proofErr w:type="gramStart"/>
+      <w:r>
+        <w:t>p.fecha</w:t>
+      </w:r>
+      <w:proofErr w:type="gramEnd"/>
+      <w:r>
+        <w:t>_ingreso</w:t>
+      </w:r>
+      <w:proofErr w:type="spellEnd"/>
+      <w:r>
+        <w:t xml:space="preserve">, </w:t>
+      </w:r>
+      <w:proofErr w:type="spellStart"/>
+      <w:proofErr w:type="gramStart"/>
+      <w:r>
+        <w:t>p.fecha</w:t>
+      </w:r>
+      <w:proofErr w:type="gramEnd"/>
+      <w:r>
+        <w:t>_Actualizacion</w:t>
+      </w:r>
+      <w:proofErr w:type="spellEnd"/>
+      <w:r>
+        <w:t xml:space="preserve">, </w:t>
+      </w:r>
+      <w:proofErr w:type="spellStart"/>
+      <w:proofErr w:type="gramStart"/>
       <w:r>
         <w:t>p.precio</w:t>
       </w:r>
       <w:proofErr w:type="spellEnd"/>
+      <w:proofErr w:type="gramEnd"/>
       <w:r>
         <w:t xml:space="preserve">, </w:t>
       </w:r>
@@ -628,42 +823,52 @@
         <w:t xml:space="preserve">, </w:t>
       </w:r>
       <w:proofErr w:type="spellStart"/>
+      <w:proofErr w:type="gramStart"/>
       <w:r>
         <w:t>pro.nombres</w:t>
       </w:r>
       <w:proofErr w:type="spellEnd"/>
-      <w:r>
-        <w:t xml:space="preserve">, </w:t>
-      </w:r>
-      <w:proofErr w:type="spellStart"/>
+      <w:proofErr w:type="gramEnd"/>
+      <w:r>
+        <w:t xml:space="preserve">, </w:t>
+      </w:r>
+      <w:proofErr w:type="spellStart"/>
+      <w:proofErr w:type="gramStart"/>
       <w:r>
         <w:t>pro.apellidos</w:t>
       </w:r>
       <w:proofErr w:type="spellEnd"/>
-      <w:r>
-        <w:t xml:space="preserve">, </w:t>
-      </w:r>
-      <w:proofErr w:type="spellStart"/>
+      <w:proofErr w:type="gramEnd"/>
+      <w:r>
+        <w:t xml:space="preserve">, </w:t>
+      </w:r>
+      <w:proofErr w:type="spellStart"/>
+      <w:proofErr w:type="gramStart"/>
       <w:r>
         <w:t>pro.idProveedor</w:t>
       </w:r>
       <w:proofErr w:type="spellEnd"/>
-      <w:r>
-        <w:t xml:space="preserve">, </w:t>
-      </w:r>
-      <w:proofErr w:type="spellStart"/>
+      <w:proofErr w:type="gramEnd"/>
+      <w:r>
+        <w:t xml:space="preserve">, </w:t>
+      </w:r>
+      <w:proofErr w:type="spellStart"/>
+      <w:proofErr w:type="gramStart"/>
       <w:r>
         <w:t>u.username</w:t>
       </w:r>
       <w:proofErr w:type="spellEnd"/>
-      <w:r>
-        <w:t xml:space="preserve">, </w:t>
-      </w:r>
-      <w:proofErr w:type="spellStart"/>
+      <w:proofErr w:type="gramEnd"/>
+      <w:r>
+        <w:t xml:space="preserve">, </w:t>
+      </w:r>
+      <w:proofErr w:type="spellStart"/>
+      <w:proofErr w:type="gramStart"/>
       <w:r>
         <w:t>u.idusuarios</w:t>
       </w:r>
       <w:proofErr w:type="spellEnd"/>
+      <w:proofErr w:type="gramEnd"/>
     </w:p>
     <w:p>
       <w:r>
@@ -671,9 +876,14 @@
       </w:r>
       <w:proofErr w:type="spellStart"/>
       <w:r>
-        <w:t>bd_systema.productos</w:t>
-      </w:r>
-      <w:proofErr w:type="spellEnd"/>
+        <w:t>bd_</w:t>
+      </w:r>
+      <w:proofErr w:type="gramStart"/>
+      <w:r>
+        <w:t>systema.productos</w:t>
+      </w:r>
+      <w:proofErr w:type="spellEnd"/>
+      <w:proofErr w:type="gramEnd"/>
       <w:r>
         <w:t xml:space="preserve"> p </w:t>
       </w:r>
@@ -684,9 +894,14 @@
       </w:r>
       <w:proofErr w:type="spellStart"/>
       <w:r>
-        <w:t>bd_systema.proveedor</w:t>
-      </w:r>
-      <w:proofErr w:type="spellEnd"/>
+        <w:t>bd_</w:t>
+      </w:r>
+      <w:proofErr w:type="gramStart"/>
+      <w:r>
+        <w:t>systema.proveedor</w:t>
+      </w:r>
+      <w:proofErr w:type="spellEnd"/>
+      <w:proofErr w:type="gramEnd"/>
       <w:r>
         <w:t xml:space="preserve"> pro </w:t>
       </w:r>
@@ -701,18 +916,22 @@
         <w:t xml:space="preserve"> </w:t>
       </w:r>
       <w:proofErr w:type="spellStart"/>
+      <w:proofErr w:type="gramStart"/>
       <w:r>
         <w:t>p.idProveedor</w:t>
       </w:r>
       <w:proofErr w:type="spellEnd"/>
+      <w:proofErr w:type="gramEnd"/>
       <w:r>
         <w:t xml:space="preserve"> = </w:t>
       </w:r>
       <w:proofErr w:type="spellStart"/>
+      <w:proofErr w:type="gramStart"/>
       <w:r>
         <w:t>pro.idProveedor</w:t>
       </w:r>
       <w:proofErr w:type="spellEnd"/>
+      <w:proofErr w:type="gramEnd"/>
     </w:p>
     <w:p>
       <w:r>
@@ -720,9 +939,14 @@
       </w:r>
       <w:proofErr w:type="spellStart"/>
       <w:r>
-        <w:t>bd_systema.usuarios</w:t>
-      </w:r>
-      <w:proofErr w:type="spellEnd"/>
+        <w:t>bd_</w:t>
+      </w:r>
+      <w:proofErr w:type="gramStart"/>
+      <w:r>
+        <w:t>systema.usuarios</w:t>
+      </w:r>
+      <w:proofErr w:type="spellEnd"/>
+      <w:proofErr w:type="gramEnd"/>
       <w:r>
         <w:t xml:space="preserve"> u </w:t>
       </w:r>
@@ -737,28 +961,34 @@
         <w:t xml:space="preserve"> </w:t>
       </w:r>
       <w:proofErr w:type="spellStart"/>
+      <w:proofErr w:type="gramStart"/>
       <w:r>
         <w:t>p.idusuarios</w:t>
       </w:r>
       <w:proofErr w:type="spellEnd"/>
+      <w:proofErr w:type="gramEnd"/>
       <w:r>
         <w:t xml:space="preserve"> = </w:t>
       </w:r>
       <w:proofErr w:type="spellStart"/>
+      <w:proofErr w:type="gramStart"/>
       <w:r>
         <w:t>u.idusuarios</w:t>
       </w:r>
       <w:proofErr w:type="spellEnd"/>
+      <w:proofErr w:type="gramEnd"/>
     </w:p>
     <w:p>
       <w:r>
         <w:t xml:space="preserve">ORDER BY </w:t>
       </w:r>
       <w:proofErr w:type="spellStart"/>
+      <w:proofErr w:type="gramStart"/>
       <w:r>
         <w:t>p.codproductos</w:t>
       </w:r>
       <w:proofErr w:type="spellEnd"/>
+      <w:proofErr w:type="gramEnd"/>
       <w:r>
         <w:t>;</w:t>
       </w:r>
@@ -770,306 +1000,360 @@
       </w:r>
     </w:p>
     <w:p>
-      <w:proofErr w:type="spellStart"/>
-      <w:r>
-        <w:t>String</w:t>
+      <w:r>
+        <w:t xml:space="preserve">String </w:t>
+      </w:r>
+      <w:proofErr w:type="spellStart"/>
+      <w:r>
+        <w:t>sql</w:t>
+      </w:r>
+      <w:proofErr w:type="spellEnd"/>
+      <w:r>
+        <w:t xml:space="preserve"> = "SELECT </w:t>
+      </w:r>
+      <w:proofErr w:type="spellStart"/>
+      <w:r>
+        <w:t>idinventario</w:t>
+      </w:r>
+      <w:proofErr w:type="spellEnd"/>
+      <w:r>
+        <w:t>, stock FROM ("</w:t>
+      </w:r>
+    </w:p>
+    <w:p>
+      <w:r>
+        <w:t xml:space="preserve">           + "SELECT </w:t>
+      </w:r>
+      <w:proofErr w:type="spellStart"/>
+      <w:r>
+        <w:t>idinventario</w:t>
+      </w:r>
+      <w:proofErr w:type="spellEnd"/>
+      <w:r>
+        <w:t>, stock FROM inventario "</w:t>
+      </w:r>
+    </w:p>
+    <w:p>
+      <w:r>
+        <w:t xml:space="preserve">           + "WHERE </w:t>
+      </w:r>
+      <w:proofErr w:type="spellStart"/>
+      <w:r>
+        <w:t>codproductos</w:t>
+      </w:r>
+      <w:proofErr w:type="spellEnd"/>
+      <w:r>
+        <w:t xml:space="preserve"> = '" + </w:t>
+      </w:r>
+      <w:proofErr w:type="spellStart"/>
+      <w:r>
+        <w:t>codProd</w:t>
+      </w:r>
+      <w:proofErr w:type="spellEnd"/>
+      <w:r>
+        <w:t xml:space="preserve"> + "' "</w:t>
+      </w:r>
+    </w:p>
+    <w:p>
+      <w:r>
+        <w:t xml:space="preserve">           + "ORDER BY </w:t>
+      </w:r>
+      <w:proofErr w:type="spellStart"/>
+      <w:r>
+        <w:t>idinventario</w:t>
+      </w:r>
+      <w:proofErr w:type="spellEnd"/>
+      <w:r>
+        <w:t xml:space="preserve"> DESC"</w:t>
+      </w:r>
+    </w:p>
+    <w:p>
+      <w:r>
+        <w:t xml:space="preserve">           + ") AS </w:t>
+      </w:r>
+      <w:proofErr w:type="spellStart"/>
+      <w:r>
+        <w:t>inv</w:t>
+      </w:r>
+      <w:proofErr w:type="spellEnd"/>
+      <w:r>
+        <w:t xml:space="preserve"> LIMIT 1";</w:t>
+      </w:r>
+    </w:p>
+    <w:p/>
+    <w:p>
+      <w:r>
+        <w:t>Consultar un producto en el inventario por estado</w:t>
+      </w:r>
+    </w:p>
+    <w:p>
+      <w:r>
+        <w:t xml:space="preserve">SELECT </w:t>
+      </w:r>
+      <w:proofErr w:type="spellStart"/>
+      <w:proofErr w:type="gramStart"/>
+      <w:r>
+        <w:t>i.codproductos</w:t>
+      </w:r>
+      <w:proofErr w:type="spellEnd"/>
+      <w:proofErr w:type="gramEnd"/>
+      <w:r>
+        <w:t xml:space="preserve">, </w:t>
+      </w:r>
+      <w:proofErr w:type="spellStart"/>
+      <w:proofErr w:type="gramStart"/>
+      <w:r>
+        <w:t>i.detalle</w:t>
+      </w:r>
+      <w:proofErr w:type="spellEnd"/>
+      <w:proofErr w:type="gramEnd"/>
+      <w:r>
+        <w:t xml:space="preserve">, </w:t>
+      </w:r>
+      <w:proofErr w:type="spellStart"/>
+      <w:proofErr w:type="gramStart"/>
+      <w:r>
+        <w:t>i.estado</w:t>
+      </w:r>
+      <w:proofErr w:type="spellEnd"/>
+      <w:proofErr w:type="gramEnd"/>
+      <w:r>
+        <w:t xml:space="preserve">, </w:t>
+      </w:r>
+      <w:proofErr w:type="spellStart"/>
+      <w:proofErr w:type="gramStart"/>
+      <w:r>
+        <w:t>i.fecha</w:t>
+      </w:r>
+      <w:proofErr w:type="gramEnd"/>
+      <w:r>
+        <w:t>_registro</w:t>
+      </w:r>
+      <w:proofErr w:type="spellEnd"/>
+      <w:r>
+        <w:t xml:space="preserve">, </w:t>
+      </w:r>
+      <w:proofErr w:type="spellStart"/>
+      <w:proofErr w:type="gramStart"/>
+      <w:r>
+        <w:t>i.ingreso</w:t>
+      </w:r>
+      <w:proofErr w:type="spellEnd"/>
+      <w:proofErr w:type="gramEnd"/>
+      <w:r>
+        <w:t xml:space="preserve">, </w:t>
+      </w:r>
+      <w:proofErr w:type="spellStart"/>
+      <w:proofErr w:type="gramStart"/>
+      <w:r>
+        <w:t>i.total</w:t>
+      </w:r>
+      <w:proofErr w:type="spellEnd"/>
+      <w:proofErr w:type="gramEnd"/>
+      <w:r>
+        <w:t xml:space="preserve">, </w:t>
+      </w:r>
+      <w:proofErr w:type="spellStart"/>
+      <w:proofErr w:type="gramStart"/>
+      <w:r>
+        <w:t>u.username</w:t>
+      </w:r>
+      <w:proofErr w:type="spellEnd"/>
+      <w:r>
+        <w:t xml:space="preserve">,  </w:t>
+      </w:r>
+      <w:proofErr w:type="spellStart"/>
+      <w:r>
+        <w:t>pro</w:t>
+      </w:r>
+      <w:proofErr w:type="gramEnd"/>
+      <w:r>
+        <w:t>.nombres</w:t>
+      </w:r>
+      <w:proofErr w:type="spellEnd"/>
+      <w:r>
+        <w:t xml:space="preserve">, </w:t>
+      </w:r>
+      <w:proofErr w:type="spellStart"/>
+      <w:proofErr w:type="gramStart"/>
+      <w:r>
+        <w:t>p.nombre</w:t>
+      </w:r>
+      <w:proofErr w:type="gramEnd"/>
+      <w:r>
+        <w:t>_producto</w:t>
+      </w:r>
+      <w:proofErr w:type="spellEnd"/>
+    </w:p>
+    <w:p>
+      <w:r>
+        <w:t xml:space="preserve">FROM </w:t>
+      </w:r>
+      <w:proofErr w:type="spellStart"/>
+      <w:r>
+        <w:t>bd_</w:t>
+      </w:r>
+      <w:proofErr w:type="gramStart"/>
+      <w:r>
+        <w:t>systema.inventario</w:t>
+      </w:r>
+      <w:proofErr w:type="spellEnd"/>
+      <w:proofErr w:type="gramEnd"/>
+      <w:r>
+        <w:t xml:space="preserve"> i</w:t>
+      </w:r>
+    </w:p>
+    <w:p>
+      <w:r>
+        <w:t xml:space="preserve">INNER JOIN </w:t>
+      </w:r>
+      <w:proofErr w:type="spellStart"/>
+      <w:r>
+        <w:t>bd_</w:t>
+      </w:r>
+      <w:proofErr w:type="gramStart"/>
+      <w:r>
+        <w:t>systema.usuarios</w:t>
+      </w:r>
+      <w:proofErr w:type="spellEnd"/>
+      <w:proofErr w:type="gramEnd"/>
+      <w:r>
+        <w:t xml:space="preserve"> u </w:t>
+      </w:r>
+    </w:p>
+    <w:p>
+      <w:proofErr w:type="spellStart"/>
+      <w:r>
+        <w:t>on</w:t>
       </w:r>
       <w:proofErr w:type="spellEnd"/>
       <w:r>
         <w:t xml:space="preserve"> </w:t>
       </w:r>
       <w:proofErr w:type="spellStart"/>
-      <w:r>
-        <w:t>sql</w:t>
-      </w:r>
-      <w:proofErr w:type="spellEnd"/>
-      <w:r>
-        <w:t xml:space="preserve"> = "SELECT </w:t>
-      </w:r>
-      <w:proofErr w:type="spellStart"/>
-      <w:r>
-        <w:t>idinventario</w:t>
-      </w:r>
-      <w:proofErr w:type="spellEnd"/>
-      <w:r>
-        <w:t>, stock FROM ("</w:t>
-      </w:r>
-    </w:p>
-    <w:p>
-      <w:r>
-        <w:t xml:space="preserve">           + "SELECT </w:t>
-      </w:r>
-      <w:proofErr w:type="spellStart"/>
-      <w:r>
-        <w:t>idinventario</w:t>
-      </w:r>
-      <w:proofErr w:type="spellEnd"/>
-      <w:r>
-        <w:t>, stock FROM inventario "</w:t>
-      </w:r>
-    </w:p>
-    <w:p>
-      <w:r>
-        <w:t xml:space="preserve">           + "WHERE </w:t>
-      </w:r>
-      <w:proofErr w:type="spellStart"/>
-      <w:r>
-        <w:t>codproductos</w:t>
-      </w:r>
-      <w:proofErr w:type="spellEnd"/>
-      <w:r>
-        <w:t xml:space="preserve"> = '" + </w:t>
-      </w:r>
-      <w:proofErr w:type="spellStart"/>
-      <w:r>
-        <w:t>codProd</w:t>
-      </w:r>
-      <w:proofErr w:type="spellEnd"/>
-      <w:r>
-        <w:t xml:space="preserve"> + "' "</w:t>
-      </w:r>
-    </w:p>
-    <w:p>
-      <w:r>
-        <w:t xml:space="preserve">           + "ORDER BY </w:t>
-      </w:r>
-      <w:proofErr w:type="spellStart"/>
-      <w:r>
-        <w:t>idinventario</w:t>
-      </w:r>
-      <w:proofErr w:type="spellEnd"/>
-      <w:r>
-        <w:t xml:space="preserve"> DESC"</w:t>
-      </w:r>
-    </w:p>
-    <w:p>
-      <w:r>
-        <w:t xml:space="preserve">           + ") AS </w:t>
-      </w:r>
-      <w:proofErr w:type="spellStart"/>
-      <w:r>
-        <w:t>inv</w:t>
-      </w:r>
-      <w:proofErr w:type="spellEnd"/>
-      <w:r>
-        <w:t xml:space="preserve"> LIMIT 1";</w:t>
-      </w:r>
-    </w:p>
-    <w:p/>
-    <w:p>
-      <w:r>
-        <w:t>Consultar un producto en el inventario por estado</w:t>
-      </w:r>
-    </w:p>
-    <w:p>
-      <w:r>
-        <w:t xml:space="preserve">SELECT </w:t>
-      </w:r>
-      <w:proofErr w:type="spellStart"/>
+      <w:proofErr w:type="gramStart"/>
+      <w:r>
+        <w:t>i.idusuarios</w:t>
+      </w:r>
+      <w:proofErr w:type="spellEnd"/>
+      <w:proofErr w:type="gramEnd"/>
+      <w:r>
+        <w:t xml:space="preserve"> = </w:t>
+      </w:r>
+      <w:proofErr w:type="spellStart"/>
+      <w:proofErr w:type="gramStart"/>
+      <w:r>
+        <w:t>u.idusuarios</w:t>
+      </w:r>
+      <w:proofErr w:type="spellEnd"/>
+      <w:proofErr w:type="gramEnd"/>
+    </w:p>
+    <w:p>
+      <w:r>
+        <w:t xml:space="preserve">INNER JOIN </w:t>
+      </w:r>
+      <w:proofErr w:type="spellStart"/>
+      <w:r>
+        <w:t>bd_</w:t>
+      </w:r>
+      <w:proofErr w:type="gramStart"/>
+      <w:r>
+        <w:t>systema.proveedor</w:t>
+      </w:r>
+      <w:proofErr w:type="spellEnd"/>
+      <w:proofErr w:type="gramEnd"/>
+      <w:r>
+        <w:t xml:space="preserve"> pro </w:t>
+      </w:r>
+    </w:p>
+    <w:p>
+      <w:proofErr w:type="spellStart"/>
+      <w:r>
+        <w:t>on</w:t>
+      </w:r>
+      <w:proofErr w:type="spellEnd"/>
+      <w:r>
+        <w:t xml:space="preserve"> </w:t>
+      </w:r>
+      <w:proofErr w:type="spellStart"/>
+      <w:proofErr w:type="gramStart"/>
+      <w:r>
+        <w:t>i.idproveedor</w:t>
+      </w:r>
+      <w:proofErr w:type="spellEnd"/>
+      <w:proofErr w:type="gramEnd"/>
+      <w:r>
+        <w:t xml:space="preserve"> = </w:t>
+      </w:r>
+      <w:proofErr w:type="spellStart"/>
+      <w:proofErr w:type="gramStart"/>
+      <w:r>
+        <w:t>pro.idProveedor</w:t>
+      </w:r>
+      <w:proofErr w:type="spellEnd"/>
+      <w:proofErr w:type="gramEnd"/>
+    </w:p>
+    <w:p>
+      <w:r>
+        <w:t xml:space="preserve">INNER JOIN </w:t>
+      </w:r>
+      <w:proofErr w:type="spellStart"/>
+      <w:r>
+        <w:t>bd_</w:t>
+      </w:r>
+      <w:proofErr w:type="gramStart"/>
+      <w:r>
+        <w:t>systema.productos</w:t>
+      </w:r>
+      <w:proofErr w:type="spellEnd"/>
+      <w:proofErr w:type="gramEnd"/>
+      <w:r>
+        <w:t xml:space="preserve"> p </w:t>
+      </w:r>
+    </w:p>
+    <w:p>
+      <w:proofErr w:type="spellStart"/>
+      <w:r>
+        <w:t>on</w:t>
+      </w:r>
+      <w:proofErr w:type="spellEnd"/>
+      <w:r>
+        <w:t xml:space="preserve"> </w:t>
+      </w:r>
+      <w:proofErr w:type="spellStart"/>
+      <w:proofErr w:type="gramStart"/>
       <w:r>
         <w:t>i.codproductos</w:t>
       </w:r>
       <w:proofErr w:type="spellEnd"/>
-      <w:r>
-        <w:t xml:space="preserve">, </w:t>
-      </w:r>
-      <w:proofErr w:type="spellStart"/>
-      <w:r>
-        <w:t>i.detalle</w:t>
-      </w:r>
-      <w:proofErr w:type="spellEnd"/>
-      <w:r>
-        <w:t xml:space="preserve">, </w:t>
-      </w:r>
-      <w:proofErr w:type="spellStart"/>
+      <w:proofErr w:type="gramEnd"/>
+      <w:r>
+        <w:t xml:space="preserve"> = </w:t>
+      </w:r>
+      <w:proofErr w:type="spellStart"/>
+      <w:proofErr w:type="gramStart"/>
+      <w:r>
+        <w:t>p.codproductos</w:t>
+      </w:r>
+      <w:proofErr w:type="spellEnd"/>
+      <w:proofErr w:type="gramEnd"/>
+    </w:p>
+    <w:p>
+      <w:proofErr w:type="spellStart"/>
+      <w:r>
+        <w:t>where</w:t>
+      </w:r>
+      <w:proofErr w:type="spellEnd"/>
+      <w:r>
+        <w:t xml:space="preserve"> </w:t>
+      </w:r>
+      <w:proofErr w:type="spellStart"/>
+      <w:proofErr w:type="gramStart"/>
       <w:r>
         <w:t>i.estado</w:t>
       </w:r>
       <w:proofErr w:type="spellEnd"/>
-      <w:r>
-        <w:t xml:space="preserve">, </w:t>
-      </w:r>
-      <w:proofErr w:type="spellStart"/>
-      <w:r>
-        <w:t>i.fecha_registro</w:t>
-      </w:r>
-      <w:proofErr w:type="spellEnd"/>
-      <w:r>
-        <w:t xml:space="preserve">, </w:t>
-      </w:r>
-      <w:proofErr w:type="spellStart"/>
-      <w:r>
-        <w:t>i.ingreso</w:t>
-      </w:r>
-      <w:proofErr w:type="spellEnd"/>
-      <w:r>
-        <w:t xml:space="preserve">, </w:t>
-      </w:r>
-      <w:proofErr w:type="spellStart"/>
-      <w:r>
-        <w:t>i.total</w:t>
-      </w:r>
-      <w:proofErr w:type="spellEnd"/>
-      <w:r>
-        <w:t xml:space="preserve">, </w:t>
-      </w:r>
-      <w:proofErr w:type="spellStart"/>
-      <w:r>
-        <w:t>u.username</w:t>
-      </w:r>
-      <w:proofErr w:type="spellEnd"/>
-      <w:r>
-        <w:t xml:space="preserve">,  </w:t>
-      </w:r>
-      <w:proofErr w:type="spellStart"/>
-      <w:r>
-        <w:t>pro.nombres</w:t>
-      </w:r>
-      <w:proofErr w:type="spellEnd"/>
-      <w:r>
-        <w:t xml:space="preserve">, </w:t>
-      </w:r>
-      <w:proofErr w:type="spellStart"/>
-      <w:r>
-        <w:t>p.nombre_producto</w:t>
-      </w:r>
-      <w:proofErr w:type="spellEnd"/>
-    </w:p>
-    <w:p>
-      <w:r>
-        <w:t xml:space="preserve">FROM </w:t>
-      </w:r>
-      <w:proofErr w:type="spellStart"/>
-      <w:r>
-        <w:t>bd_systema.inventario</w:t>
-      </w:r>
-      <w:proofErr w:type="spellEnd"/>
-      <w:r>
-        <w:t xml:space="preserve"> i</w:t>
-      </w:r>
-    </w:p>
-    <w:p>
-      <w:r>
-        <w:t xml:space="preserve">INNER JOIN </w:t>
-      </w:r>
-      <w:proofErr w:type="spellStart"/>
-      <w:r>
-        <w:t>bd_systema.usuarios</w:t>
-      </w:r>
-      <w:proofErr w:type="spellEnd"/>
-      <w:r>
-        <w:t xml:space="preserve"> u </w:t>
-      </w:r>
-    </w:p>
-    <w:p>
-      <w:proofErr w:type="spellStart"/>
-      <w:r>
-        <w:t>on</w:t>
-      </w:r>
-      <w:proofErr w:type="spellEnd"/>
-      <w:r>
-        <w:t xml:space="preserve"> </w:t>
-      </w:r>
-      <w:proofErr w:type="spellStart"/>
-      <w:r>
-        <w:t>i.idusuarios</w:t>
-      </w:r>
-      <w:proofErr w:type="spellEnd"/>
-      <w:r>
-        <w:t xml:space="preserve"> = </w:t>
-      </w:r>
-      <w:proofErr w:type="spellStart"/>
-      <w:r>
-        <w:t>u.idusuarios</w:t>
-      </w:r>
-      <w:proofErr w:type="spellEnd"/>
-    </w:p>
-    <w:p>
-      <w:r>
-        <w:t xml:space="preserve">INNER JOIN </w:t>
-      </w:r>
-      <w:proofErr w:type="spellStart"/>
-      <w:r>
-        <w:t>bd_systema.proveedor</w:t>
-      </w:r>
-      <w:proofErr w:type="spellEnd"/>
-      <w:r>
-        <w:t xml:space="preserve"> pro </w:t>
-      </w:r>
-    </w:p>
-    <w:p>
-      <w:proofErr w:type="spellStart"/>
-      <w:r>
-        <w:t>on</w:t>
-      </w:r>
-      <w:proofErr w:type="spellEnd"/>
-      <w:r>
-        <w:t xml:space="preserve"> </w:t>
-      </w:r>
-      <w:proofErr w:type="spellStart"/>
-      <w:r>
-        <w:t>i.idproveedor</w:t>
-      </w:r>
-      <w:proofErr w:type="spellEnd"/>
-      <w:r>
-        <w:t xml:space="preserve"> = </w:t>
-      </w:r>
-      <w:proofErr w:type="spellStart"/>
-      <w:r>
-        <w:t>pro.idProveedor</w:t>
-      </w:r>
-      <w:proofErr w:type="spellEnd"/>
-    </w:p>
-    <w:p>
-      <w:r>
-        <w:t xml:space="preserve">INNER JOIN </w:t>
-      </w:r>
-      <w:proofErr w:type="spellStart"/>
-      <w:r>
-        <w:t>bd_systema.productos</w:t>
-      </w:r>
-      <w:proofErr w:type="spellEnd"/>
-      <w:r>
-        <w:t xml:space="preserve"> p </w:t>
-      </w:r>
-    </w:p>
-    <w:p>
-      <w:proofErr w:type="spellStart"/>
-      <w:r>
-        <w:t>on</w:t>
-      </w:r>
-      <w:proofErr w:type="spellEnd"/>
-      <w:r>
-        <w:t xml:space="preserve"> </w:t>
-      </w:r>
-      <w:proofErr w:type="spellStart"/>
-      <w:r>
-        <w:t>i.codproductos</w:t>
-      </w:r>
-      <w:proofErr w:type="spellEnd"/>
-      <w:r>
-        <w:t xml:space="preserve"> = </w:t>
-      </w:r>
-      <w:proofErr w:type="spellStart"/>
-      <w:r>
-        <w:t>p.codproductos</w:t>
-      </w:r>
-      <w:proofErr w:type="spellEnd"/>
-    </w:p>
-    <w:p>
-      <w:proofErr w:type="spellStart"/>
-      <w:r>
-        <w:t>where</w:t>
-      </w:r>
-      <w:proofErr w:type="spellEnd"/>
-      <w:r>
-        <w:t xml:space="preserve"> </w:t>
-      </w:r>
-      <w:proofErr w:type="spellStart"/>
-      <w:r>
-        <w:t>i.estado</w:t>
-      </w:r>
-      <w:proofErr w:type="spellEnd"/>
+      <w:proofErr w:type="gramEnd"/>
       <w:r>
         <w:t xml:space="preserve"> = 'Ingresado';</w:t>
       </w:r>
@@ -1092,62 +1376,80 @@
         <w:t xml:space="preserve">SELECT </w:t>
       </w:r>
       <w:proofErr w:type="spellStart"/>
+      <w:proofErr w:type="gramStart"/>
       <w:r>
         <w:t>i.codproductos</w:t>
       </w:r>
       <w:proofErr w:type="spellEnd"/>
-      <w:r>
-        <w:t xml:space="preserve">, </w:t>
-      </w:r>
-      <w:proofErr w:type="spellStart"/>
+      <w:proofErr w:type="gramEnd"/>
+      <w:r>
+        <w:t xml:space="preserve">, </w:t>
+      </w:r>
+      <w:proofErr w:type="spellStart"/>
+      <w:proofErr w:type="gramStart"/>
       <w:r>
         <w:t>i.orden</w:t>
       </w:r>
       <w:proofErr w:type="spellEnd"/>
-      <w:r>
-        <w:t xml:space="preserve">, </w:t>
-      </w:r>
-      <w:proofErr w:type="spellStart"/>
+      <w:proofErr w:type="gramEnd"/>
+      <w:r>
+        <w:t xml:space="preserve">, </w:t>
+      </w:r>
+      <w:proofErr w:type="spellStart"/>
+      <w:proofErr w:type="gramStart"/>
       <w:r>
         <w:t>i.observacion</w:t>
       </w:r>
       <w:proofErr w:type="spellEnd"/>
-      <w:r>
-        <w:t xml:space="preserve">, </w:t>
-      </w:r>
-      <w:proofErr w:type="spellStart"/>
+      <w:proofErr w:type="gramEnd"/>
+      <w:r>
+        <w:t xml:space="preserve">, </w:t>
+      </w:r>
+      <w:proofErr w:type="spellStart"/>
+      <w:proofErr w:type="gramStart"/>
       <w:r>
         <w:t>i.estado</w:t>
       </w:r>
       <w:proofErr w:type="spellEnd"/>
-      <w:r>
-        <w:t xml:space="preserve">, </w:t>
-      </w:r>
-      <w:proofErr w:type="spellStart"/>
-      <w:r>
-        <w:t>i.fecha_aprobacion</w:t>
-      </w:r>
-      <w:proofErr w:type="spellEnd"/>
-      <w:r>
-        <w:t xml:space="preserve">, </w:t>
-      </w:r>
-      <w:proofErr w:type="spellStart"/>
+      <w:proofErr w:type="gramEnd"/>
+      <w:r>
+        <w:t xml:space="preserve">, </w:t>
+      </w:r>
+      <w:proofErr w:type="spellStart"/>
+      <w:proofErr w:type="gramStart"/>
+      <w:r>
+        <w:t>i.fecha</w:t>
+      </w:r>
+      <w:proofErr w:type="gramEnd"/>
+      <w:r>
+        <w:t>_aprobacion</w:t>
+      </w:r>
+      <w:proofErr w:type="spellEnd"/>
+      <w:r>
+        <w:t xml:space="preserve">, </w:t>
+      </w:r>
+      <w:proofErr w:type="spellStart"/>
+      <w:proofErr w:type="gramStart"/>
       <w:r>
         <w:t>i.ingreso</w:t>
       </w:r>
       <w:proofErr w:type="spellEnd"/>
-      <w:r>
-        <w:t xml:space="preserve">, </w:t>
-      </w:r>
-      <w:proofErr w:type="spellStart"/>
+      <w:proofErr w:type="gramEnd"/>
+      <w:r>
+        <w:t xml:space="preserve">, </w:t>
+      </w:r>
+      <w:proofErr w:type="spellStart"/>
+      <w:proofErr w:type="gramStart"/>
       <w:r>
         <w:t>i.total</w:t>
       </w:r>
       <w:proofErr w:type="spellEnd"/>
-      <w:r>
-        <w:t xml:space="preserve">, </w:t>
-      </w:r>
-      <w:proofErr w:type="spellStart"/>
+      <w:proofErr w:type="gramEnd"/>
+      <w:r>
+        <w:t xml:space="preserve">, </w:t>
+      </w:r>
+      <w:proofErr w:type="spellStart"/>
+      <w:proofErr w:type="gramStart"/>
       <w:r>
         <w:t>u.username</w:t>
       </w:r>
@@ -1157,15 +1459,24 @@
       </w:r>
       <w:proofErr w:type="spellStart"/>
       <w:r>
-        <w:t>pro.nombres</w:t>
-      </w:r>
-      <w:proofErr w:type="spellEnd"/>
-      <w:r>
-        <w:t xml:space="preserve">, </w:t>
-      </w:r>
-      <w:proofErr w:type="spellStart"/>
-      <w:r>
-        <w:t>p.nombre_producto</w:t>
+        <w:t>pro</w:t>
+      </w:r>
+      <w:proofErr w:type="gramEnd"/>
+      <w:r>
+        <w:t>.nombres</w:t>
+      </w:r>
+      <w:proofErr w:type="spellEnd"/>
+      <w:r>
+        <w:t xml:space="preserve">, </w:t>
+      </w:r>
+      <w:proofErr w:type="spellStart"/>
+      <w:proofErr w:type="gramStart"/>
+      <w:r>
+        <w:t>p.nombre</w:t>
+      </w:r>
+      <w:proofErr w:type="gramEnd"/>
+      <w:r>
+        <w:t>_producto</w:t>
       </w:r>
       <w:proofErr w:type="spellEnd"/>
     </w:p>
@@ -1175,9 +1486,14 @@
       </w:r>
       <w:proofErr w:type="spellStart"/>
       <w:r>
-        <w:t>bd_systema.inventario</w:t>
-      </w:r>
-      <w:proofErr w:type="spellEnd"/>
+        <w:t>bd_</w:t>
+      </w:r>
+      <w:proofErr w:type="gramStart"/>
+      <w:r>
+        <w:t>systema.inventario</w:t>
+      </w:r>
+      <w:proofErr w:type="spellEnd"/>
+      <w:proofErr w:type="gramEnd"/>
       <w:r>
         <w:t xml:space="preserve"> i</w:t>
       </w:r>
@@ -1188,9 +1504,14 @@
       </w:r>
       <w:proofErr w:type="spellStart"/>
       <w:r>
-        <w:t>bd_systema.usuarios</w:t>
-      </w:r>
-      <w:proofErr w:type="spellEnd"/>
+        <w:t>bd_</w:t>
+      </w:r>
+      <w:proofErr w:type="gramStart"/>
+      <w:r>
+        <w:t>systema.usuarios</w:t>
+      </w:r>
+      <w:proofErr w:type="spellEnd"/>
+      <w:proofErr w:type="gramEnd"/>
       <w:r>
         <w:t xml:space="preserve"> u </w:t>
       </w:r>
@@ -1205,18 +1526,22 @@
         <w:t xml:space="preserve"> </w:t>
       </w:r>
       <w:proofErr w:type="spellStart"/>
+      <w:proofErr w:type="gramStart"/>
       <w:r>
         <w:t>i.idusuarios</w:t>
       </w:r>
       <w:proofErr w:type="spellEnd"/>
+      <w:proofErr w:type="gramEnd"/>
       <w:r>
         <w:t xml:space="preserve"> = </w:t>
       </w:r>
       <w:proofErr w:type="spellStart"/>
+      <w:proofErr w:type="gramStart"/>
       <w:r>
         <w:t>u.idusuarios</w:t>
       </w:r>
       <w:proofErr w:type="spellEnd"/>
+      <w:proofErr w:type="gramEnd"/>
     </w:p>
     <w:p>
       <w:r>
@@ -1224,9 +1549,14 @@
       </w:r>
       <w:proofErr w:type="spellStart"/>
       <w:r>
-        <w:t>bd_systema.proveedor</w:t>
-      </w:r>
-      <w:proofErr w:type="spellEnd"/>
+        <w:t>bd_</w:t>
+      </w:r>
+      <w:proofErr w:type="gramStart"/>
+      <w:r>
+        <w:t>systema.proveedor</w:t>
+      </w:r>
+      <w:proofErr w:type="spellEnd"/>
+      <w:proofErr w:type="gramEnd"/>
       <w:r>
         <w:t xml:space="preserve"> pro </w:t>
       </w:r>
@@ -1241,18 +1571,22 @@
         <w:t xml:space="preserve"> </w:t>
       </w:r>
       <w:proofErr w:type="spellStart"/>
+      <w:proofErr w:type="gramStart"/>
       <w:r>
         <w:t>i.idproveedor</w:t>
       </w:r>
       <w:proofErr w:type="spellEnd"/>
+      <w:proofErr w:type="gramEnd"/>
       <w:r>
         <w:t xml:space="preserve"> = </w:t>
       </w:r>
       <w:proofErr w:type="spellStart"/>
+      <w:proofErr w:type="gramStart"/>
       <w:r>
         <w:t>pro.idProveedor</w:t>
       </w:r>
       <w:proofErr w:type="spellEnd"/>
+      <w:proofErr w:type="gramEnd"/>
     </w:p>
     <w:p>
       <w:r>
@@ -1260,9 +1594,14 @@
       </w:r>
       <w:proofErr w:type="spellStart"/>
       <w:r>
-        <w:t>bd_systema.productos</w:t>
-      </w:r>
-      <w:proofErr w:type="spellEnd"/>
+        <w:t>bd_</w:t>
+      </w:r>
+      <w:proofErr w:type="gramStart"/>
+      <w:r>
+        <w:t>systema.productos</w:t>
+      </w:r>
+      <w:proofErr w:type="spellEnd"/>
+      <w:proofErr w:type="gramEnd"/>
       <w:r>
         <w:t xml:space="preserve"> p </w:t>
       </w:r>
@@ -1277,18 +1616,22 @@
         <w:t xml:space="preserve"> </w:t>
       </w:r>
       <w:proofErr w:type="spellStart"/>
+      <w:proofErr w:type="gramStart"/>
       <w:r>
         <w:t>i.codproductos</w:t>
       </w:r>
       <w:proofErr w:type="spellEnd"/>
+      <w:proofErr w:type="gramEnd"/>
       <w:r>
         <w:t xml:space="preserve"> = </w:t>
       </w:r>
       <w:proofErr w:type="spellStart"/>
+      <w:proofErr w:type="gramStart"/>
       <w:r>
         <w:t>p.codproductos</w:t>
       </w:r>
       <w:proofErr w:type="spellEnd"/>
+      <w:proofErr w:type="gramEnd"/>
     </w:p>
     <w:p>
       <w:proofErr w:type="spellStart"/>
@@ -1300,26 +1643,35 @@
         <w:t xml:space="preserve"> </w:t>
       </w:r>
       <w:proofErr w:type="spellStart"/>
+      <w:proofErr w:type="gramStart"/>
       <w:r>
         <w:t>i.estado</w:t>
       </w:r>
       <w:proofErr w:type="spellEnd"/>
+      <w:proofErr w:type="gramEnd"/>
       <w:r>
         <w:t xml:space="preserve"> = 'procesado' and </w:t>
       </w:r>
       <w:proofErr w:type="spellStart"/>
-      <w:r>
-        <w:t>i.fecha_aprobacion</w:t>
+      <w:proofErr w:type="gramStart"/>
+      <w:r>
+        <w:t>i.fecha</w:t>
+      </w:r>
+      <w:proofErr w:type="gramEnd"/>
+      <w:r>
+        <w:t>_aprobacion</w:t>
       </w:r>
       <w:proofErr w:type="spellEnd"/>
       <w:r>
         <w:t xml:space="preserve"> = '2025-07-29' and </w:t>
       </w:r>
       <w:proofErr w:type="spellStart"/>
+      <w:proofErr w:type="gramStart"/>
       <w:r>
         <w:t>i.orden</w:t>
       </w:r>
       <w:proofErr w:type="spellEnd"/>
+      <w:proofErr w:type="gramEnd"/>
       <w:r>
         <w:t xml:space="preserve"> = '1000200151244';</w:t>
       </w:r>
@@ -1394,12 +1746,28 @@
     </w:p>
     <w:p>
       <w:r>
-        <w:t xml:space="preserve">  orden VARCHAR(15) NOT NULL,</w:t>
-      </w:r>
-    </w:p>
-    <w:p>
-      <w:r>
-        <w:t xml:space="preserve">  detalle VARCHAR(45) NOT NULL,</w:t>
+        <w:t xml:space="preserve">  orden </w:t>
+      </w:r>
+      <w:proofErr w:type="gramStart"/>
+      <w:r>
+        <w:t>VARCHAR(</w:t>
+      </w:r>
+      <w:proofErr w:type="gramEnd"/>
+      <w:r>
+        <w:t>15) NOT NULL,</w:t>
+      </w:r>
+    </w:p>
+    <w:p>
+      <w:r>
+        <w:t xml:space="preserve">  detalle </w:t>
+      </w:r>
+      <w:proofErr w:type="gramStart"/>
+      <w:r>
+        <w:t>VARCHAR(</w:t>
+      </w:r>
+      <w:proofErr w:type="gramEnd"/>
+      <w:r>
+        <w:t>45) NOT NULL,</w:t>
       </w:r>
     </w:p>
     <w:p>
@@ -1412,12 +1780,28 @@
       </w:r>
       <w:proofErr w:type="spellEnd"/>
       <w:r>
-        <w:t xml:space="preserve"> VARCHAR(45) NOT NULL,</w:t>
-      </w:r>
-    </w:p>
-    <w:p>
-      <w:r>
-        <w:t xml:space="preserve">  estado ENUM('pendiente', 'aprobado', 'rechazado') DEFAULT 'pendiente',</w:t>
+        <w:t xml:space="preserve"> </w:t>
+      </w:r>
+      <w:proofErr w:type="gramStart"/>
+      <w:r>
+        <w:t>VARCHAR(</w:t>
+      </w:r>
+      <w:proofErr w:type="gramEnd"/>
+      <w:r>
+        <w:t>45) NOT NULL,</w:t>
+      </w:r>
+    </w:p>
+    <w:p>
+      <w:r>
+        <w:t xml:space="preserve">  estado </w:t>
+      </w:r>
+      <w:proofErr w:type="gramStart"/>
+      <w:r>
+        <w:t>ENUM(</w:t>
+      </w:r>
+      <w:proofErr w:type="gramEnd"/>
+      <w:r>
+        <w:t>'pendiente', 'aprobado', 'rechazado') DEFAULT 'pendiente',</w:t>
       </w:r>
     </w:p>
     <w:p>
@@ -1464,7 +1848,15 @@
     </w:p>
     <w:p>
       <w:r>
-        <w:t xml:space="preserve">  total DOUBLE NOT NULL,</w:t>
+        <w:t xml:space="preserve">  </w:t>
+      </w:r>
+      <w:proofErr w:type="gramStart"/>
+      <w:r>
+        <w:t>total</w:t>
+      </w:r>
+      <w:proofErr w:type="gramEnd"/>
+      <w:r>
+        <w:t xml:space="preserve"> DOUBLE NOT NULL,</w:t>
       </w:r>
     </w:p>
     <w:p>
@@ -1601,12 +1993,28 @@
       </w:r>
       <w:proofErr w:type="spellEnd"/>
       <w:r>
-        <w:t xml:space="preserve"> VARCHAR(45),</w:t>
-      </w:r>
-    </w:p>
-    <w:p>
-      <w:r>
-        <w:t xml:space="preserve">  plazo VARCHAR(10),</w:t>
+        <w:t xml:space="preserve"> </w:t>
+      </w:r>
+      <w:proofErr w:type="gramStart"/>
+      <w:r>
+        <w:t>VARCHAR(</w:t>
+      </w:r>
+      <w:proofErr w:type="gramEnd"/>
+      <w:r>
+        <w:t>45),</w:t>
+      </w:r>
+    </w:p>
+    <w:p>
+      <w:r>
+        <w:t xml:space="preserve">  plazo </w:t>
+      </w:r>
+      <w:proofErr w:type="gramStart"/>
+      <w:r>
+        <w:t>VARCHAR(</w:t>
+      </w:r>
+      <w:proofErr w:type="gramEnd"/>
+      <w:r>
+        <w:t>10),</w:t>
       </w:r>
     </w:p>
     <w:p>
@@ -1645,7 +2053,15 @@
       </w:r>
       <w:proofErr w:type="spellEnd"/>
       <w:r>
-        <w:t xml:space="preserve"> VARCHAR(45),</w:t>
+        <w:t xml:space="preserve"> </w:t>
+      </w:r>
+      <w:proofErr w:type="gramStart"/>
+      <w:r>
+        <w:t>VARCHAR(</w:t>
+      </w:r>
+      <w:proofErr w:type="gramEnd"/>
+      <w:r>
+        <w:t>45),</w:t>
       </w:r>
     </w:p>
     <w:p>
@@ -1799,7 +2215,15 @@
     </w:p>
     <w:p>
       <w:r>
-        <w:t xml:space="preserve">  cliente VARCHAR(100) DEFAULT NULL,</w:t>
+        <w:t xml:space="preserve">  cliente </w:t>
+      </w:r>
+      <w:proofErr w:type="gramStart"/>
+      <w:r>
+        <w:t>VARCHAR(</w:t>
+      </w:r>
+      <w:proofErr w:type="gramEnd"/>
+      <w:r>
+        <w:t>100) DEFAULT NULL,</w:t>
       </w:r>
     </w:p>
     <w:p>
@@ -1812,7 +2236,15 @@
       </w:r>
       <w:proofErr w:type="spellEnd"/>
       <w:r>
-        <w:t xml:space="preserve"> VARCHAR(100) DEFAULT NULL,</w:t>
+        <w:t xml:space="preserve"> </w:t>
+      </w:r>
+      <w:proofErr w:type="gramStart"/>
+      <w:r>
+        <w:t>VARCHAR(</w:t>
+      </w:r>
+      <w:proofErr w:type="gramEnd"/>
+      <w:r>
+        <w:t>100) DEFAULT NULL,</w:t>
       </w:r>
     </w:p>
     <w:p>
@@ -1852,6 +2284,101 @@
     <w:p>
       <w:r>
         <w:t>);</w:t>
+      </w:r>
+    </w:p>
+    <w:p/>
+    <w:p/>
+    <w:p/>
+    <w:p>
+      <w:r>
+        <w:t xml:space="preserve">Para filtrar </w:t>
+      </w:r>
+      <w:r>
+        <w:t xml:space="preserve">Lo que necesitas es que tu consulta permita </w:t>
+      </w:r>
+      <w:r>
+        <w:rPr>
+          <w:b/>
+          <w:bCs/>
+        </w:rPr>
+        <w:t>filtrar por el usuario que registró</w:t>
+      </w:r>
+      <w:r>
+        <w:t xml:space="preserve"> y además </w:t>
+      </w:r>
+      <w:r>
+        <w:rPr>
+          <w:b/>
+          <w:bCs/>
+        </w:rPr>
+        <w:t>elegir un rango de fechas</w:t>
+      </w:r>
+      <w:r>
+        <w:t xml:space="preserve"> (por ejemplo, todo un año). Para eso se usa la cláusula BETWEEN en SQL.</w:t>
+      </w:r>
+    </w:p>
+    <w:p>
+      <w:pPr>
+        <w:jc w:val="center"/>
+      </w:pPr>
+    </w:p>
+    <w:p>
+      <w:r>
+        <w:t>SELECT *</w:t>
+      </w:r>
+    </w:p>
+    <w:p>
+      <w:r>
+        <w:t xml:space="preserve">FROM </w:t>
+      </w:r>
+      <w:proofErr w:type="spellStart"/>
+      <w:r>
+        <w:t>bd_</w:t>
+      </w:r>
+      <w:proofErr w:type="gramStart"/>
+      <w:r>
+        <w:t>systema.usuarios</w:t>
+      </w:r>
+      <w:proofErr w:type="spellEnd"/>
+      <w:proofErr w:type="gramEnd"/>
+    </w:p>
+    <w:p>
+      <w:r>
+        <w:t xml:space="preserve">WHERE </w:t>
+      </w:r>
+      <w:proofErr w:type="spellStart"/>
+      <w:r>
+        <w:t>registrado_por</w:t>
+      </w:r>
+      <w:proofErr w:type="spellEnd"/>
+      <w:r>
+        <w:t xml:space="preserve"> = 'EMARTINEZ'</w:t>
+      </w:r>
+    </w:p>
+    <w:p>
+      <w:r>
+        <w:t xml:space="preserve">  AND </w:t>
+      </w:r>
+      <w:proofErr w:type="spellStart"/>
+      <w:r>
+        <w:t>fecha_registro</w:t>
+      </w:r>
+      <w:proofErr w:type="spellEnd"/>
+      <w:r>
+        <w:t xml:space="preserve"> BETWEEN '2025-01-01' AND '2025-12-31'</w:t>
+      </w:r>
+    </w:p>
+    <w:p>
+      <w:r>
+        <w:t xml:space="preserve">ORDER BY </w:t>
+      </w:r>
+      <w:proofErr w:type="spellStart"/>
+      <w:r>
+        <w:t>fecha_registro</w:t>
+      </w:r>
+      <w:proofErr w:type="spellEnd"/>
+      <w:r>
+        <w:t>;</w:t>
       </w:r>
     </w:p>
     <w:sectPr>
@@ -2468,7 +2995,6 @@
   <w:style w:type="character" w:default="1" w:styleId="Fuentedeprrafopredeter">
     <w:name w:val="Default Paragraph Font"/>
     <w:uiPriority w:val="1"/>
-    <w:semiHidden/>
     <w:unhideWhenUsed/>
   </w:style>
   <w:style w:type="table" w:default="1" w:styleId="Tablanormal">
@@ -2782,6 +3308,19 @@
       <w:spacing w:val="5"/>
     </w:rPr>
   </w:style>
+  <w:style w:type="paragraph" w:styleId="NormalWeb">
+    <w:name w:val="Normal (Web)"/>
+    <w:basedOn w:val="Normal"/>
+    <w:uiPriority w:val="99"/>
+    <w:semiHidden/>
+    <w:unhideWhenUsed/>
+    <w:rsid w:val="003C4A4C"/>
+    <w:rPr>
+      <w:rFonts w:ascii="Times New Roman" w:hAnsi="Times New Roman" w:cs="Times New Roman"/>
+      <w:sz w:val="24"/>
+      <w:szCs w:val="24"/>
+    </w:rPr>
+  </w:style>
 </w:styles>
 </file>
 

</xml_diff>